<commit_message>
Do some PUS HWs
</commit_message>
<xml_diff>
--- a/Semestr_VI/Programowanie_Uslug_Sieciowych/Lab_3.docx
+++ b/Semestr_VI/Programowanie_Uslug_Sieciowych/Lab_3.docx
@@ -107,6 +107,71 @@
           <w:rFonts w:ascii="Times New Roman" w:hAnsi="Times New Roman" w:cs="Times New Roman"/>
           <w:b/>
           <w:bCs/>
+          <w:noProof/>
+          <w:sz w:val="28"/>
+          <w:szCs w:val="28"/>
+        </w:rPr>
+        <w:drawing>
+          <wp:anchor distT="0" distB="0" distL="114300" distR="114300" simplePos="0" relativeHeight="251658240" behindDoc="1" locked="0" layoutInCell="1" allowOverlap="1" wp14:anchorId="561D57F3" wp14:editId="2939C800">
+            <wp:simplePos x="0" y="0"/>
+            <wp:positionH relativeFrom="margin">
+              <wp:align>right</wp:align>
+            </wp:positionH>
+            <wp:positionV relativeFrom="paragraph">
+              <wp:posOffset>290195</wp:posOffset>
+            </wp:positionV>
+            <wp:extent cx="5760720" cy="2788285"/>
+            <wp:effectExtent l="0" t="0" r="0" b="0"/>
+            <wp:wrapNone/>
+            <wp:docPr id="2002866665" name="Obraz 1" descr="Obraz zawierający tekst, zrzut ekranu, oprogramowanie, Strona internetowa"/>
+            <wp:cNvGraphicFramePr>
+              <a:graphicFrameLocks xmlns:a="http://schemas.openxmlformats.org/drawingml/2006/main" noChangeAspect="1"/>
+            </wp:cNvGraphicFramePr>
+            <a:graphic xmlns:a="http://schemas.openxmlformats.org/drawingml/2006/main">
+              <a:graphicData uri="http://schemas.openxmlformats.org/drawingml/2006/picture">
+                <pic:pic xmlns:pic="http://schemas.openxmlformats.org/drawingml/2006/picture">
+                  <pic:nvPicPr>
+                    <pic:cNvPr id="2002866665" name="Obraz 1" descr="Obraz zawierający tekst, zrzut ekranu, oprogramowanie, Strona internetowa"/>
+                    <pic:cNvPicPr/>
+                  </pic:nvPicPr>
+                  <pic:blipFill>
+                    <a:blip r:embed="rId5">
+                      <a:extLst>
+                        <a:ext uri="{28A0092B-C50C-407E-A947-70E740481C1C}">
+                          <a14:useLocalDpi xmlns:a14="http://schemas.microsoft.com/office/drawing/2010/main" val="0"/>
+                        </a:ext>
+                      </a:extLst>
+                    </a:blip>
+                    <a:stretch>
+                      <a:fillRect/>
+                    </a:stretch>
+                  </pic:blipFill>
+                  <pic:spPr>
+                    <a:xfrm>
+                      <a:off x="0" y="0"/>
+                      <a:ext cx="5760720" cy="2788285"/>
+                    </a:xfrm>
+                    <a:prstGeom prst="rect">
+                      <a:avLst/>
+                    </a:prstGeom>
+                  </pic:spPr>
+                </pic:pic>
+              </a:graphicData>
+            </a:graphic>
+            <wp14:sizeRelH relativeFrom="page">
+              <wp14:pctWidth>0</wp14:pctWidth>
+            </wp14:sizeRelH>
+            <wp14:sizeRelV relativeFrom="page">
+              <wp14:pctHeight>0</wp14:pctHeight>
+            </wp14:sizeRelV>
+          </wp:anchor>
+        </w:drawing>
+      </w:r>
+      <w:r>
+        <w:rPr>
+          <w:rFonts w:ascii="Times New Roman" w:hAnsi="Times New Roman" w:cs="Times New Roman"/>
+          <w:b/>
+          <w:bCs/>
           <w:sz w:val="28"/>
           <w:szCs w:val="28"/>
         </w:rPr>
@@ -216,289 +281,2535 @@
       <w:pPr>
         <w:rPr>
           <w:rFonts w:ascii="Times New Roman" w:hAnsi="Times New Roman" w:cs="Times New Roman"/>
-          <w:b/>
-          <w:bCs/>
-          <w:sz w:val="28"/>
-          <w:szCs w:val="28"/>
-        </w:rPr>
-      </w:pPr>
-    </w:p>
-    <w:p>
-      <w:pPr>
-        <w:rPr>
-          <w:rFonts w:ascii="Times New Roman" w:hAnsi="Times New Roman" w:cs="Times New Roman"/>
-          <w:b/>
-          <w:bCs/>
-          <w:sz w:val="28"/>
-          <w:szCs w:val="28"/>
-        </w:rPr>
-      </w:pPr>
-    </w:p>
-    <w:p>
-      <w:pPr>
-        <w:rPr>
-          <w:rFonts w:ascii="Times New Roman" w:hAnsi="Times New Roman" w:cs="Times New Roman"/>
-          <w:b/>
-          <w:bCs/>
-          <w:sz w:val="28"/>
-          <w:szCs w:val="28"/>
-        </w:rPr>
-      </w:pPr>
-    </w:p>
-    <w:p>
-      <w:pPr>
-        <w:rPr>
-          <w:rFonts w:ascii="Times New Roman" w:hAnsi="Times New Roman" w:cs="Times New Roman"/>
-          <w:b/>
-          <w:bCs/>
-          <w:sz w:val="28"/>
-          <w:szCs w:val="28"/>
-        </w:rPr>
-      </w:pPr>
-    </w:p>
-    <w:p>
-      <w:pPr>
-        <w:rPr>
-          <w:rFonts w:ascii="Times New Roman" w:hAnsi="Times New Roman" w:cs="Times New Roman"/>
-          <w:b/>
-          <w:bCs/>
-          <w:sz w:val="28"/>
-          <w:szCs w:val="28"/>
-        </w:rPr>
-      </w:pPr>
-    </w:p>
-    <w:p>
-      <w:pPr>
-        <w:rPr>
-          <w:rFonts w:ascii="Times New Roman" w:hAnsi="Times New Roman" w:cs="Times New Roman"/>
-          <w:b/>
-          <w:bCs/>
-          <w:sz w:val="28"/>
-          <w:szCs w:val="28"/>
-        </w:rPr>
-      </w:pPr>
-    </w:p>
-    <w:p>
-      <w:pPr>
-        <w:rPr>
-          <w:rFonts w:ascii="Times New Roman" w:hAnsi="Times New Roman" w:cs="Times New Roman"/>
-          <w:b/>
-          <w:bCs/>
-          <w:sz w:val="28"/>
-          <w:szCs w:val="28"/>
-        </w:rPr>
-      </w:pPr>
-    </w:p>
-    <w:p>
-      <w:pPr>
-        <w:rPr>
-          <w:rFonts w:ascii="Times New Roman" w:hAnsi="Times New Roman" w:cs="Times New Roman"/>
-          <w:b/>
-          <w:bCs/>
-          <w:sz w:val="28"/>
-          <w:szCs w:val="28"/>
-        </w:rPr>
-      </w:pPr>
-    </w:p>
-    <w:p>
-      <w:pPr>
-        <w:rPr>
-          <w:rFonts w:ascii="Times New Roman" w:hAnsi="Times New Roman" w:cs="Times New Roman"/>
-          <w:b/>
-          <w:bCs/>
-          <w:sz w:val="28"/>
-          <w:szCs w:val="28"/>
-        </w:rPr>
-      </w:pPr>
-    </w:p>
-    <w:p>
-      <w:pPr>
-        <w:rPr>
-          <w:rFonts w:ascii="Times New Roman" w:hAnsi="Times New Roman" w:cs="Times New Roman"/>
-          <w:b/>
-          <w:bCs/>
-          <w:sz w:val="28"/>
-          <w:szCs w:val="28"/>
-        </w:rPr>
-      </w:pPr>
-    </w:p>
-    <w:p>
-      <w:pPr>
-        <w:rPr>
-          <w:rFonts w:ascii="Times New Roman" w:hAnsi="Times New Roman" w:cs="Times New Roman"/>
-          <w:b/>
-          <w:bCs/>
-          <w:sz w:val="28"/>
-          <w:szCs w:val="28"/>
-        </w:rPr>
-      </w:pPr>
-    </w:p>
-    <w:p>
-      <w:pPr>
-        <w:rPr>
-          <w:rFonts w:ascii="Times New Roman" w:hAnsi="Times New Roman" w:cs="Times New Roman"/>
-          <w:b/>
-          <w:bCs/>
-          <w:sz w:val="28"/>
-          <w:szCs w:val="28"/>
-        </w:rPr>
-      </w:pPr>
-      <w:r>
-        <w:rPr>
-          <w:rFonts w:ascii="Times New Roman" w:hAnsi="Times New Roman" w:cs="Times New Roman"/>
-          <w:b/>
-          <w:bCs/>
-          <w:sz w:val="28"/>
-          <w:szCs w:val="28"/>
+          <w:sz w:val="22"/>
+          <w:szCs w:val="22"/>
+        </w:rPr>
+      </w:pPr>
+      <w:r>
+        <w:rPr>
+          <w:rFonts w:ascii="Times New Roman" w:hAnsi="Times New Roman" w:cs="Times New Roman"/>
+          <w:sz w:val="22"/>
+          <w:szCs w:val="22"/>
+        </w:rPr>
+        <w:t xml:space="preserve">Na podstawie zaobserwowanych odpowiedzi, nawet z TTL ustawionym na 1, pakiet ICMP Echo </w:t>
+      </w:r>
+      <w:proofErr w:type="spellStart"/>
+      <w:r>
+        <w:rPr>
+          <w:rFonts w:ascii="Times New Roman" w:hAnsi="Times New Roman" w:cs="Times New Roman"/>
+          <w:sz w:val="22"/>
+          <w:szCs w:val="22"/>
+        </w:rPr>
+        <w:t>Request</w:t>
+      </w:r>
+      <w:proofErr w:type="spellEnd"/>
+      <w:r>
+        <w:rPr>
+          <w:rFonts w:ascii="Times New Roman" w:hAnsi="Times New Roman" w:cs="Times New Roman"/>
+          <w:sz w:val="22"/>
+          <w:szCs w:val="22"/>
+        </w:rPr>
+        <w:t xml:space="preserve"> dotarł do </w:t>
+      </w:r>
+      <w:proofErr w:type="spellStart"/>
+      <w:r>
+        <w:rPr>
+          <w:rFonts w:ascii="Times New Roman" w:hAnsi="Times New Roman" w:cs="Times New Roman"/>
+          <w:sz w:val="22"/>
+          <w:szCs w:val="22"/>
+        </w:rPr>
+        <w:t>localhost</w:t>
+      </w:r>
+      <w:proofErr w:type="spellEnd"/>
+      <w:r>
+        <w:rPr>
+          <w:rFonts w:ascii="Times New Roman" w:hAnsi="Times New Roman" w:cs="Times New Roman"/>
+          <w:sz w:val="22"/>
+          <w:szCs w:val="22"/>
+        </w:rPr>
+        <w:t xml:space="preserve"> i wygenerował odpowiedź. Oznacza to, że punkt przełamania dla </w:t>
+      </w:r>
+      <w:proofErr w:type="spellStart"/>
+      <w:r>
+        <w:rPr>
+          <w:rFonts w:ascii="Times New Roman" w:hAnsi="Times New Roman" w:cs="Times New Roman"/>
+          <w:sz w:val="22"/>
+          <w:szCs w:val="22"/>
+        </w:rPr>
+        <w:t>localhost</w:t>
+      </w:r>
+      <w:proofErr w:type="spellEnd"/>
+      <w:r>
+        <w:rPr>
+          <w:rFonts w:ascii="Times New Roman" w:hAnsi="Times New Roman" w:cs="Times New Roman"/>
+          <w:sz w:val="22"/>
+          <w:szCs w:val="22"/>
+        </w:rPr>
+        <w:t xml:space="preserve"> nie został osiągnięty</w:t>
+      </w:r>
+      <w:r>
+        <w:rPr>
+          <w:rFonts w:ascii="Times New Roman" w:hAnsi="Times New Roman" w:cs="Times New Roman"/>
+          <w:sz w:val="22"/>
+          <w:szCs w:val="22"/>
+        </w:rPr>
+        <w:t xml:space="preserve"> nawet</w:t>
+      </w:r>
+      <w:r>
+        <w:rPr>
+          <w:rFonts w:ascii="Times New Roman" w:hAnsi="Times New Roman" w:cs="Times New Roman"/>
+          <w:sz w:val="22"/>
+          <w:szCs w:val="22"/>
+        </w:rPr>
+        <w:t xml:space="preserve"> przy wartości TTL = 1.</w:t>
+      </w:r>
+    </w:p>
+    <w:p>
+      <w:pPr>
+        <w:rPr>
+          <w:rFonts w:ascii="Times New Roman" w:hAnsi="Times New Roman" w:cs="Times New Roman"/>
+          <w:sz w:val="22"/>
+          <w:szCs w:val="22"/>
+        </w:rPr>
+      </w:pPr>
+    </w:p>
+    <w:p>
+      <w:pPr>
+        <w:rPr>
+          <w:rFonts w:ascii="Times New Roman" w:hAnsi="Times New Roman" w:cs="Times New Roman"/>
+          <w:b/>
+          <w:bCs/>
+          <w:sz w:val="28"/>
+          <w:szCs w:val="28"/>
+        </w:rPr>
+      </w:pPr>
+      <w:r>
+        <w:rPr>
+          <w:rFonts w:ascii="Times New Roman" w:hAnsi="Times New Roman" w:cs="Times New Roman"/>
+          <w:b/>
+          <w:bCs/>
+          <w:noProof/>
+          <w:sz w:val="28"/>
+          <w:szCs w:val="28"/>
+        </w:rPr>
+        <w:drawing>
+          <wp:anchor distT="0" distB="0" distL="114300" distR="114300" simplePos="0" relativeHeight="251659264" behindDoc="1" locked="0" layoutInCell="1" allowOverlap="1" wp14:anchorId="6829242E" wp14:editId="03FB2FE4">
+            <wp:simplePos x="0" y="0"/>
+            <wp:positionH relativeFrom="margin">
+              <wp:align>right</wp:align>
+            </wp:positionH>
+            <wp:positionV relativeFrom="paragraph">
+              <wp:posOffset>11430</wp:posOffset>
+            </wp:positionV>
+            <wp:extent cx="5760720" cy="2086610"/>
+            <wp:effectExtent l="0" t="0" r="0" b="8890"/>
+            <wp:wrapNone/>
+            <wp:docPr id="1780536388" name="Obraz 1" descr="Obraz zawierający tekst, Czcionka, oprogramowanie, numer"/>
+            <wp:cNvGraphicFramePr>
+              <a:graphicFrameLocks xmlns:a="http://schemas.openxmlformats.org/drawingml/2006/main" noChangeAspect="1"/>
+            </wp:cNvGraphicFramePr>
+            <a:graphic xmlns:a="http://schemas.openxmlformats.org/drawingml/2006/main">
+              <a:graphicData uri="http://schemas.openxmlformats.org/drawingml/2006/picture">
+                <pic:pic xmlns:pic="http://schemas.openxmlformats.org/drawingml/2006/picture">
+                  <pic:nvPicPr>
+                    <pic:cNvPr id="1780536388" name="Obraz 1" descr="Obraz zawierający tekst, Czcionka, oprogramowanie, numer"/>
+                    <pic:cNvPicPr/>
+                  </pic:nvPicPr>
+                  <pic:blipFill>
+                    <a:blip r:embed="rId6">
+                      <a:extLst>
+                        <a:ext uri="{28A0092B-C50C-407E-A947-70E740481C1C}">
+                          <a14:useLocalDpi xmlns:a14="http://schemas.microsoft.com/office/drawing/2010/main" val="0"/>
+                        </a:ext>
+                      </a:extLst>
+                    </a:blip>
+                    <a:stretch>
+                      <a:fillRect/>
+                    </a:stretch>
+                  </pic:blipFill>
+                  <pic:spPr>
+                    <a:xfrm>
+                      <a:off x="0" y="0"/>
+                      <a:ext cx="5760720" cy="2086610"/>
+                    </a:xfrm>
+                    <a:prstGeom prst="rect">
+                      <a:avLst/>
+                    </a:prstGeom>
+                  </pic:spPr>
+                </pic:pic>
+              </a:graphicData>
+            </a:graphic>
+            <wp14:sizeRelH relativeFrom="page">
+              <wp14:pctWidth>0</wp14:pctWidth>
+            </wp14:sizeRelH>
+            <wp14:sizeRelV relativeFrom="page">
+              <wp14:pctHeight>0</wp14:pctHeight>
+            </wp14:sizeRelV>
+          </wp:anchor>
+        </w:drawing>
+      </w:r>
+    </w:p>
+    <w:p>
+      <w:pPr>
+        <w:rPr>
+          <w:rFonts w:ascii="Times New Roman" w:hAnsi="Times New Roman" w:cs="Times New Roman"/>
+          <w:b/>
+          <w:bCs/>
+          <w:sz w:val="28"/>
+          <w:szCs w:val="28"/>
+        </w:rPr>
+      </w:pPr>
+    </w:p>
+    <w:p>
+      <w:pPr>
+        <w:rPr>
+          <w:rFonts w:ascii="Times New Roman" w:hAnsi="Times New Roman" w:cs="Times New Roman"/>
+          <w:b/>
+          <w:bCs/>
+          <w:sz w:val="28"/>
+          <w:szCs w:val="28"/>
+        </w:rPr>
+      </w:pPr>
+    </w:p>
+    <w:p>
+      <w:pPr>
+        <w:rPr>
+          <w:rFonts w:ascii="Times New Roman" w:hAnsi="Times New Roman" w:cs="Times New Roman"/>
+          <w:b/>
+          <w:bCs/>
+          <w:sz w:val="28"/>
+          <w:szCs w:val="28"/>
+        </w:rPr>
+      </w:pPr>
+    </w:p>
+    <w:p>
+      <w:pPr>
+        <w:rPr>
+          <w:rFonts w:ascii="Times New Roman" w:hAnsi="Times New Roman" w:cs="Times New Roman"/>
+          <w:b/>
+          <w:bCs/>
+          <w:sz w:val="28"/>
+          <w:szCs w:val="28"/>
+        </w:rPr>
+      </w:pPr>
+    </w:p>
+    <w:p>
+      <w:pPr>
+        <w:rPr>
+          <w:rFonts w:ascii="Times New Roman" w:hAnsi="Times New Roman" w:cs="Times New Roman"/>
+          <w:b/>
+          <w:bCs/>
+          <w:sz w:val="28"/>
+          <w:szCs w:val="28"/>
+        </w:rPr>
+      </w:pPr>
+    </w:p>
+    <w:p>
+      <w:pPr>
+        <w:rPr>
+          <w:rFonts w:ascii="Times New Roman" w:hAnsi="Times New Roman" w:cs="Times New Roman"/>
+          <w:b/>
+          <w:bCs/>
+          <w:sz w:val="28"/>
+          <w:szCs w:val="28"/>
+        </w:rPr>
+      </w:pPr>
+    </w:p>
+    <w:p>
+      <w:pPr>
+        <w:rPr>
+          <w:rFonts w:ascii="Times New Roman" w:hAnsi="Times New Roman" w:cs="Times New Roman"/>
+          <w:b/>
+          <w:bCs/>
+          <w:sz w:val="28"/>
+          <w:szCs w:val="28"/>
+        </w:rPr>
+      </w:pPr>
+    </w:p>
+    <w:p>
+      <w:pPr>
+        <w:rPr>
+          <w:rFonts w:ascii="Times New Roman" w:hAnsi="Times New Roman" w:cs="Times New Roman"/>
+          <w:sz w:val="22"/>
+          <w:szCs w:val="22"/>
+        </w:rPr>
+      </w:pPr>
+      <w:r>
+        <w:rPr>
+          <w:rFonts w:ascii="Times New Roman" w:hAnsi="Times New Roman" w:cs="Times New Roman"/>
+          <w:sz w:val="22"/>
+          <w:szCs w:val="22"/>
         </w:rPr>
         <w:lastRenderedPageBreak/>
-        <w:t xml:space="preserve">Zadanie </w:t>
-      </w:r>
-      <w:r>
-        <w:rPr>
-          <w:rFonts w:ascii="Times New Roman" w:hAnsi="Times New Roman" w:cs="Times New Roman"/>
-          <w:b/>
-          <w:bCs/>
-          <w:sz w:val="28"/>
-          <w:szCs w:val="28"/>
-        </w:rPr>
-        <w:t>2</w:t>
-      </w:r>
-    </w:p>
-    <w:p>
-      <w:pPr>
-        <w:rPr>
-          <w:rFonts w:ascii="Times New Roman" w:hAnsi="Times New Roman" w:cs="Times New Roman"/>
-          <w:b/>
-          <w:bCs/>
-          <w:sz w:val="28"/>
-          <w:szCs w:val="28"/>
-        </w:rPr>
-      </w:pPr>
-      <w:r>
-        <w:rPr>
-          <w:rFonts w:ascii="Times New Roman" w:hAnsi="Times New Roman" w:cs="Times New Roman"/>
-          <w:b/>
-          <w:bCs/>
-          <w:sz w:val="28"/>
-          <w:szCs w:val="28"/>
-        </w:rPr>
-        <w:t xml:space="preserve">Zadanie </w:t>
-      </w:r>
-      <w:r>
-        <w:rPr>
-          <w:rFonts w:ascii="Times New Roman" w:hAnsi="Times New Roman" w:cs="Times New Roman"/>
-          <w:b/>
-          <w:bCs/>
-          <w:sz w:val="28"/>
-          <w:szCs w:val="28"/>
-        </w:rPr>
-        <w:t>3</w:t>
-      </w:r>
-    </w:p>
-    <w:p>
-      <w:pPr>
-        <w:rPr>
-          <w:rFonts w:ascii="Times New Roman" w:hAnsi="Times New Roman" w:cs="Times New Roman"/>
-          <w:b/>
-          <w:bCs/>
-          <w:sz w:val="28"/>
-          <w:szCs w:val="28"/>
-        </w:rPr>
-      </w:pPr>
-      <w:r>
-        <w:rPr>
-          <w:rFonts w:ascii="Times New Roman" w:hAnsi="Times New Roman" w:cs="Times New Roman"/>
-          <w:b/>
-          <w:bCs/>
-          <w:sz w:val="28"/>
-          <w:szCs w:val="28"/>
-        </w:rPr>
-        <w:t xml:space="preserve">Zadanie </w:t>
-      </w:r>
-      <w:r>
-        <w:rPr>
-          <w:rFonts w:ascii="Times New Roman" w:hAnsi="Times New Roman" w:cs="Times New Roman"/>
-          <w:b/>
-          <w:bCs/>
-          <w:sz w:val="28"/>
-          <w:szCs w:val="28"/>
+        <w:t xml:space="preserve">Natomiast w </w:t>
+      </w:r>
+      <w:proofErr w:type="spellStart"/>
+      <w:r>
+        <w:rPr>
+          <w:rFonts w:ascii="Times New Roman" w:hAnsi="Times New Roman" w:cs="Times New Roman"/>
+          <w:sz w:val="22"/>
+          <w:szCs w:val="22"/>
+        </w:rPr>
+        <w:t>przypadu</w:t>
+      </w:r>
+      <w:proofErr w:type="spellEnd"/>
+      <w:r>
+        <w:rPr>
+          <w:rFonts w:ascii="Times New Roman" w:hAnsi="Times New Roman" w:cs="Times New Roman"/>
+          <w:sz w:val="22"/>
+          <w:szCs w:val="22"/>
+        </w:rPr>
+        <w:t xml:space="preserve"> adresu </w:t>
+      </w:r>
+      <w:proofErr w:type="spellStart"/>
+      <w:r>
+        <w:rPr>
+          <w:rFonts w:ascii="Times New Roman" w:hAnsi="Times New Roman" w:cs="Times New Roman"/>
+          <w:sz w:val="22"/>
+          <w:szCs w:val="22"/>
+        </w:rPr>
+        <w:t>googla</w:t>
+      </w:r>
+      <w:proofErr w:type="spellEnd"/>
+      <w:r>
+        <w:rPr>
+          <w:rFonts w:ascii="Times New Roman" w:hAnsi="Times New Roman" w:cs="Times New Roman"/>
+          <w:sz w:val="22"/>
+          <w:szCs w:val="22"/>
+        </w:rPr>
+        <w:t xml:space="preserve">:  </w:t>
+      </w:r>
+    </w:p>
+    <w:p>
+      <w:pPr>
+        <w:pStyle w:val="Akapitzlist"/>
+        <w:numPr>
+          <w:ilvl w:val="0"/>
+          <w:numId w:val="1"/>
+        </w:numPr>
+        <w:rPr>
+          <w:rFonts w:ascii="Times New Roman" w:hAnsi="Times New Roman" w:cs="Times New Roman"/>
+          <w:sz w:val="22"/>
+          <w:szCs w:val="22"/>
+        </w:rPr>
+      </w:pPr>
+      <w:r>
+        <w:rPr>
+          <w:rFonts w:ascii="Times New Roman" w:hAnsi="Times New Roman" w:cs="Times New Roman"/>
+          <w:sz w:val="22"/>
+          <w:szCs w:val="22"/>
+        </w:rPr>
+        <w:t>pakiety 1 i 2</w:t>
+      </w:r>
+      <w:r>
+        <w:rPr>
+          <w:rFonts w:ascii="Times New Roman" w:hAnsi="Times New Roman" w:cs="Times New Roman"/>
+          <w:sz w:val="22"/>
+          <w:szCs w:val="22"/>
+        </w:rPr>
+        <w:t xml:space="preserve">: wysłano </w:t>
+      </w:r>
+      <w:r>
+        <w:rPr>
+          <w:rFonts w:ascii="Times New Roman" w:hAnsi="Times New Roman" w:cs="Times New Roman"/>
+          <w:sz w:val="22"/>
+          <w:szCs w:val="22"/>
+        </w:rPr>
+        <w:t xml:space="preserve">ICMP Echo </w:t>
+      </w:r>
+      <w:proofErr w:type="spellStart"/>
+      <w:r>
+        <w:rPr>
+          <w:rFonts w:ascii="Times New Roman" w:hAnsi="Times New Roman" w:cs="Times New Roman"/>
+          <w:sz w:val="22"/>
+          <w:szCs w:val="22"/>
+        </w:rPr>
+        <w:t>Request</w:t>
+      </w:r>
+      <w:proofErr w:type="spellEnd"/>
+      <w:r>
+        <w:rPr>
+          <w:rFonts w:ascii="Times New Roman" w:hAnsi="Times New Roman" w:cs="Times New Roman"/>
+          <w:sz w:val="22"/>
+          <w:szCs w:val="22"/>
+        </w:rPr>
+        <w:t xml:space="preserve"> z TTL=255 do 8.8.8.8 i otrzyma</w:t>
+      </w:r>
+      <w:r>
+        <w:rPr>
+          <w:rFonts w:ascii="Times New Roman" w:hAnsi="Times New Roman" w:cs="Times New Roman"/>
+          <w:sz w:val="22"/>
+          <w:szCs w:val="22"/>
+        </w:rPr>
+        <w:t>no</w:t>
+      </w:r>
+      <w:r>
+        <w:rPr>
+          <w:rFonts w:ascii="Times New Roman" w:hAnsi="Times New Roman" w:cs="Times New Roman"/>
+          <w:sz w:val="22"/>
+          <w:szCs w:val="22"/>
+        </w:rPr>
+        <w:t xml:space="preserve"> odpowiedź Echo </w:t>
+      </w:r>
+      <w:proofErr w:type="spellStart"/>
+      <w:r>
+        <w:rPr>
+          <w:rFonts w:ascii="Times New Roman" w:hAnsi="Times New Roman" w:cs="Times New Roman"/>
+          <w:sz w:val="22"/>
+          <w:szCs w:val="22"/>
+        </w:rPr>
+        <w:t>Reply</w:t>
+      </w:r>
+      <w:proofErr w:type="spellEnd"/>
+      <w:r>
+        <w:rPr>
+          <w:rFonts w:ascii="Times New Roman" w:hAnsi="Times New Roman" w:cs="Times New Roman"/>
+          <w:sz w:val="22"/>
+          <w:szCs w:val="22"/>
+        </w:rPr>
+        <w:t>. TTL w odpowiedzi wynosi 115.</w:t>
+      </w:r>
+    </w:p>
+    <w:p>
+      <w:pPr>
+        <w:pStyle w:val="Akapitzlist"/>
+        <w:numPr>
+          <w:ilvl w:val="0"/>
+          <w:numId w:val="1"/>
+        </w:numPr>
+        <w:rPr>
+          <w:rFonts w:ascii="Times New Roman" w:hAnsi="Times New Roman" w:cs="Times New Roman"/>
+          <w:sz w:val="22"/>
+          <w:szCs w:val="22"/>
+        </w:rPr>
+      </w:pPr>
+      <w:r>
+        <w:rPr>
+          <w:rFonts w:ascii="Times New Roman" w:hAnsi="Times New Roman" w:cs="Times New Roman"/>
+          <w:sz w:val="22"/>
+          <w:szCs w:val="22"/>
+        </w:rPr>
+        <w:t xml:space="preserve">Pakiety 3 i 4: </w:t>
+      </w:r>
+      <w:r>
+        <w:rPr>
+          <w:rFonts w:ascii="Times New Roman" w:hAnsi="Times New Roman" w:cs="Times New Roman"/>
+          <w:sz w:val="22"/>
+          <w:szCs w:val="22"/>
+        </w:rPr>
+        <w:t>wysłano</w:t>
+      </w:r>
+      <w:r>
+        <w:rPr>
+          <w:rFonts w:ascii="Times New Roman" w:hAnsi="Times New Roman" w:cs="Times New Roman"/>
+          <w:sz w:val="22"/>
+          <w:szCs w:val="22"/>
+        </w:rPr>
+        <w:t xml:space="preserve"> ICMP Echo </w:t>
+      </w:r>
+      <w:proofErr w:type="spellStart"/>
+      <w:r>
+        <w:rPr>
+          <w:rFonts w:ascii="Times New Roman" w:hAnsi="Times New Roman" w:cs="Times New Roman"/>
+          <w:sz w:val="22"/>
+          <w:szCs w:val="22"/>
+        </w:rPr>
+        <w:t>Request</w:t>
+      </w:r>
+      <w:proofErr w:type="spellEnd"/>
+      <w:r>
+        <w:rPr>
+          <w:rFonts w:ascii="Times New Roman" w:hAnsi="Times New Roman" w:cs="Times New Roman"/>
+          <w:sz w:val="22"/>
+          <w:szCs w:val="22"/>
+        </w:rPr>
+        <w:t xml:space="preserve"> z TTL=100 do 8.8.8.8 i otrzyma</w:t>
+      </w:r>
+      <w:r>
+        <w:rPr>
+          <w:rFonts w:ascii="Times New Roman" w:hAnsi="Times New Roman" w:cs="Times New Roman"/>
+          <w:sz w:val="22"/>
+          <w:szCs w:val="22"/>
+        </w:rPr>
+        <w:t>no</w:t>
+      </w:r>
+      <w:r>
+        <w:rPr>
+          <w:rFonts w:ascii="Times New Roman" w:hAnsi="Times New Roman" w:cs="Times New Roman"/>
+          <w:sz w:val="22"/>
+          <w:szCs w:val="22"/>
+        </w:rPr>
+        <w:t xml:space="preserve"> odpowiedź Echo </w:t>
+      </w:r>
+      <w:proofErr w:type="spellStart"/>
+      <w:r>
+        <w:rPr>
+          <w:rFonts w:ascii="Times New Roman" w:hAnsi="Times New Roman" w:cs="Times New Roman"/>
+          <w:sz w:val="22"/>
+          <w:szCs w:val="22"/>
+        </w:rPr>
+        <w:t>Reply</w:t>
+      </w:r>
+      <w:proofErr w:type="spellEnd"/>
+      <w:r>
+        <w:rPr>
+          <w:rFonts w:ascii="Times New Roman" w:hAnsi="Times New Roman" w:cs="Times New Roman"/>
+          <w:sz w:val="22"/>
+          <w:szCs w:val="22"/>
+        </w:rPr>
+        <w:t>. TTL w odpowiedzi również wynosi 115.</w:t>
+      </w:r>
+    </w:p>
+    <w:p>
+      <w:pPr>
+        <w:pStyle w:val="Akapitzlist"/>
+        <w:numPr>
+          <w:ilvl w:val="0"/>
+          <w:numId w:val="1"/>
+        </w:numPr>
+        <w:rPr>
+          <w:rFonts w:ascii="Times New Roman" w:hAnsi="Times New Roman" w:cs="Times New Roman"/>
+          <w:sz w:val="22"/>
+          <w:szCs w:val="22"/>
+        </w:rPr>
+      </w:pPr>
+      <w:r>
+        <w:rPr>
+          <w:rFonts w:ascii="Times New Roman" w:hAnsi="Times New Roman" w:cs="Times New Roman"/>
+          <w:sz w:val="22"/>
+          <w:szCs w:val="22"/>
+        </w:rPr>
+        <w:t xml:space="preserve">Pakiet 9: </w:t>
+      </w:r>
+      <w:proofErr w:type="spellStart"/>
+      <w:r>
+        <w:rPr>
+          <w:rFonts w:ascii="Times New Roman" w:hAnsi="Times New Roman" w:cs="Times New Roman"/>
+          <w:sz w:val="22"/>
+          <w:szCs w:val="22"/>
+        </w:rPr>
+        <w:t>wyłano</w:t>
+      </w:r>
+      <w:proofErr w:type="spellEnd"/>
+      <w:r>
+        <w:rPr>
+          <w:rFonts w:ascii="Times New Roman" w:hAnsi="Times New Roman" w:cs="Times New Roman"/>
+          <w:sz w:val="22"/>
+          <w:szCs w:val="22"/>
+        </w:rPr>
+        <w:t xml:space="preserve"> ICMP Echo </w:t>
+      </w:r>
+      <w:proofErr w:type="spellStart"/>
+      <w:r>
+        <w:rPr>
+          <w:rFonts w:ascii="Times New Roman" w:hAnsi="Times New Roman" w:cs="Times New Roman"/>
+          <w:sz w:val="22"/>
+          <w:szCs w:val="22"/>
+        </w:rPr>
+        <w:t>Request</w:t>
+      </w:r>
+      <w:proofErr w:type="spellEnd"/>
+      <w:r>
+        <w:rPr>
+          <w:rFonts w:ascii="Times New Roman" w:hAnsi="Times New Roman" w:cs="Times New Roman"/>
+          <w:sz w:val="22"/>
+          <w:szCs w:val="22"/>
+        </w:rPr>
+        <w:t xml:space="preserve"> z TTL=10 do 8.8.8.8 i nie otrzyma</w:t>
+      </w:r>
+      <w:r>
+        <w:rPr>
+          <w:rFonts w:ascii="Times New Roman" w:hAnsi="Times New Roman" w:cs="Times New Roman"/>
+          <w:sz w:val="22"/>
+          <w:szCs w:val="22"/>
+        </w:rPr>
+        <w:t>no</w:t>
+      </w:r>
+      <w:r>
+        <w:rPr>
+          <w:rFonts w:ascii="Times New Roman" w:hAnsi="Times New Roman" w:cs="Times New Roman"/>
+          <w:sz w:val="22"/>
+          <w:szCs w:val="22"/>
+        </w:rPr>
+        <w:t xml:space="preserve"> bezpośredniej odpowiedzi Echo </w:t>
+      </w:r>
+      <w:proofErr w:type="spellStart"/>
+      <w:r>
+        <w:rPr>
+          <w:rFonts w:ascii="Times New Roman" w:hAnsi="Times New Roman" w:cs="Times New Roman"/>
+          <w:sz w:val="22"/>
+          <w:szCs w:val="22"/>
+        </w:rPr>
+        <w:t>Reply</w:t>
+      </w:r>
+      <w:proofErr w:type="spellEnd"/>
+      <w:r>
+        <w:rPr>
+          <w:rFonts w:ascii="Times New Roman" w:hAnsi="Times New Roman" w:cs="Times New Roman"/>
+          <w:sz w:val="22"/>
+          <w:szCs w:val="22"/>
+        </w:rPr>
+        <w:t xml:space="preserve">. </w:t>
+      </w:r>
+      <w:proofErr w:type="spellStart"/>
+      <w:r>
+        <w:rPr>
+          <w:rFonts w:ascii="Times New Roman" w:hAnsi="Times New Roman" w:cs="Times New Roman"/>
+          <w:sz w:val="22"/>
+          <w:szCs w:val="22"/>
+        </w:rPr>
+        <w:t>Wireshark</w:t>
+      </w:r>
+      <w:proofErr w:type="spellEnd"/>
+      <w:r>
+        <w:rPr>
+          <w:rFonts w:ascii="Times New Roman" w:hAnsi="Times New Roman" w:cs="Times New Roman"/>
+          <w:sz w:val="22"/>
+          <w:szCs w:val="22"/>
+        </w:rPr>
+        <w:t xml:space="preserve"> zaznacza "no </w:t>
+      </w:r>
+      <w:proofErr w:type="spellStart"/>
+      <w:r>
+        <w:rPr>
+          <w:rFonts w:ascii="Times New Roman" w:hAnsi="Times New Roman" w:cs="Times New Roman"/>
+          <w:sz w:val="22"/>
+          <w:szCs w:val="22"/>
+        </w:rPr>
+        <w:t>response</w:t>
+      </w:r>
+      <w:proofErr w:type="spellEnd"/>
+      <w:r>
+        <w:rPr>
+          <w:rFonts w:ascii="Times New Roman" w:hAnsi="Times New Roman" w:cs="Times New Roman"/>
+          <w:sz w:val="22"/>
+          <w:szCs w:val="22"/>
+        </w:rPr>
+        <w:t xml:space="preserve"> </w:t>
+      </w:r>
+      <w:proofErr w:type="spellStart"/>
+      <w:r>
+        <w:rPr>
+          <w:rFonts w:ascii="Times New Roman" w:hAnsi="Times New Roman" w:cs="Times New Roman"/>
+          <w:sz w:val="22"/>
+          <w:szCs w:val="22"/>
+        </w:rPr>
+        <w:t>found</w:t>
+      </w:r>
+      <w:proofErr w:type="spellEnd"/>
+      <w:r>
+        <w:rPr>
+          <w:rFonts w:ascii="Times New Roman" w:hAnsi="Times New Roman" w:cs="Times New Roman"/>
+          <w:sz w:val="22"/>
+          <w:szCs w:val="22"/>
+        </w:rPr>
+        <w:t>".</w:t>
+      </w:r>
+    </w:p>
+    <w:p>
+      <w:pPr>
+        <w:rPr>
+          <w:rFonts w:ascii="Times New Roman" w:hAnsi="Times New Roman" w:cs="Times New Roman"/>
+          <w:sz w:val="22"/>
+          <w:szCs w:val="22"/>
+        </w:rPr>
+      </w:pPr>
+      <w:r>
+        <w:rPr>
+          <w:rFonts w:ascii="Times New Roman" w:hAnsi="Times New Roman" w:cs="Times New Roman"/>
+          <w:sz w:val="22"/>
+          <w:szCs w:val="22"/>
+        </w:rPr>
+        <w:t xml:space="preserve">Dzieje się tak, ponieważ ścieżka sieciowa między </w:t>
+      </w:r>
+      <w:r>
+        <w:rPr>
+          <w:rFonts w:ascii="Times New Roman" w:hAnsi="Times New Roman" w:cs="Times New Roman"/>
+          <w:sz w:val="22"/>
+          <w:szCs w:val="22"/>
+        </w:rPr>
+        <w:t>naszym</w:t>
+      </w:r>
+      <w:r>
+        <w:rPr>
+          <w:rFonts w:ascii="Times New Roman" w:hAnsi="Times New Roman" w:cs="Times New Roman"/>
+          <w:sz w:val="22"/>
+          <w:szCs w:val="22"/>
+        </w:rPr>
+        <w:t xml:space="preserve"> komputerem a serwerem 8.8.8.8 wymaga więcej niż 10 skoków</w:t>
+      </w:r>
+      <w:r>
+        <w:rPr>
+          <w:rFonts w:ascii="Times New Roman" w:hAnsi="Times New Roman" w:cs="Times New Roman"/>
+          <w:sz w:val="22"/>
+          <w:szCs w:val="22"/>
+        </w:rPr>
+        <w:t>.</w:t>
+      </w:r>
+    </w:p>
+    <w:p>
+      <w:pPr>
+        <w:rPr>
+          <w:rFonts w:ascii="Times New Roman" w:hAnsi="Times New Roman" w:cs="Times New Roman"/>
+          <w:b/>
+          <w:bCs/>
+          <w:sz w:val="28"/>
+          <w:szCs w:val="28"/>
+        </w:rPr>
+      </w:pPr>
+    </w:p>
+    <w:p>
+      <w:pPr>
+        <w:rPr>
+          <w:rFonts w:ascii="Times New Roman" w:hAnsi="Times New Roman" w:cs="Times New Roman"/>
+          <w:b/>
+          <w:bCs/>
+          <w:sz w:val="28"/>
+          <w:szCs w:val="28"/>
+        </w:rPr>
+      </w:pPr>
+    </w:p>
+    <w:p>
+      <w:pPr>
+        <w:rPr>
+          <w:rFonts w:ascii="Times New Roman" w:hAnsi="Times New Roman" w:cs="Times New Roman"/>
+          <w:b/>
+          <w:bCs/>
+          <w:sz w:val="28"/>
+          <w:szCs w:val="28"/>
+        </w:rPr>
+      </w:pPr>
+      <w:r>
+        <w:rPr>
+          <w:rFonts w:ascii="Times New Roman" w:hAnsi="Times New Roman" w:cs="Times New Roman"/>
+          <w:b/>
+          <w:bCs/>
+          <w:sz w:val="28"/>
+          <w:szCs w:val="28"/>
+        </w:rPr>
+        <w:t>Zadanie 2</w:t>
+      </w:r>
+    </w:p>
+    <w:p>
+      <w:pPr>
+        <w:rPr>
+          <w:rFonts w:ascii="Times New Roman" w:hAnsi="Times New Roman" w:cs="Times New Roman"/>
+          <w:b/>
+          <w:bCs/>
+          <w:sz w:val="28"/>
+          <w:szCs w:val="28"/>
+        </w:rPr>
+      </w:pPr>
+      <w:r>
+        <w:rPr>
+          <w:rFonts w:ascii="Times New Roman" w:hAnsi="Times New Roman" w:cs="Times New Roman"/>
+          <w:b/>
+          <w:bCs/>
+          <w:sz w:val="28"/>
+          <w:szCs w:val="28"/>
+        </w:rPr>
+        <w:drawing>
+          <wp:anchor distT="0" distB="0" distL="114300" distR="114300" simplePos="0" relativeHeight="251660288" behindDoc="1" locked="0" layoutInCell="1" allowOverlap="1" wp14:anchorId="272DB70E" wp14:editId="3F663320">
+            <wp:simplePos x="0" y="0"/>
+            <wp:positionH relativeFrom="margin">
+              <wp:align>right</wp:align>
+            </wp:positionH>
+            <wp:positionV relativeFrom="paragraph">
+              <wp:posOffset>69850</wp:posOffset>
+            </wp:positionV>
+            <wp:extent cx="5760720" cy="1791970"/>
+            <wp:effectExtent l="0" t="0" r="0" b="0"/>
+            <wp:wrapNone/>
+            <wp:docPr id="805305493" name="Obraz 1" descr="Obraz zawierający tekst, numer, Czcionka, zrzut ekranu&#10;&#10;Zawartość wygenerowana przez sztuczną inteligencję może być niepoprawna."/>
+            <wp:cNvGraphicFramePr>
+              <a:graphicFrameLocks xmlns:a="http://schemas.openxmlformats.org/drawingml/2006/main" noChangeAspect="1"/>
+            </wp:cNvGraphicFramePr>
+            <a:graphic xmlns:a="http://schemas.openxmlformats.org/drawingml/2006/main">
+              <a:graphicData uri="http://schemas.openxmlformats.org/drawingml/2006/picture">
+                <pic:pic xmlns:pic="http://schemas.openxmlformats.org/drawingml/2006/picture">
+                  <pic:nvPicPr>
+                    <pic:cNvPr id="805305493" name="Obraz 1" descr="Obraz zawierający tekst, numer, Czcionka, zrzut ekranu&#10;&#10;Zawartość wygenerowana przez sztuczną inteligencję może być niepoprawna."/>
+                    <pic:cNvPicPr/>
+                  </pic:nvPicPr>
+                  <pic:blipFill>
+                    <a:blip r:embed="rId7">
+                      <a:extLst>
+                        <a:ext uri="{28A0092B-C50C-407E-A947-70E740481C1C}">
+                          <a14:useLocalDpi xmlns:a14="http://schemas.microsoft.com/office/drawing/2010/main" val="0"/>
+                        </a:ext>
+                      </a:extLst>
+                    </a:blip>
+                    <a:stretch>
+                      <a:fillRect/>
+                    </a:stretch>
+                  </pic:blipFill>
+                  <pic:spPr>
+                    <a:xfrm>
+                      <a:off x="0" y="0"/>
+                      <a:ext cx="5760720" cy="1791970"/>
+                    </a:xfrm>
+                    <a:prstGeom prst="rect">
+                      <a:avLst/>
+                    </a:prstGeom>
+                  </pic:spPr>
+                </pic:pic>
+              </a:graphicData>
+            </a:graphic>
+            <wp14:sizeRelH relativeFrom="page">
+              <wp14:pctWidth>0</wp14:pctWidth>
+            </wp14:sizeRelH>
+            <wp14:sizeRelV relativeFrom="page">
+              <wp14:pctHeight>0</wp14:pctHeight>
+            </wp14:sizeRelV>
+          </wp:anchor>
+        </w:drawing>
+      </w:r>
+    </w:p>
+    <w:p>
+      <w:pPr>
+        <w:rPr>
+          <w:rFonts w:ascii="Times New Roman" w:hAnsi="Times New Roman" w:cs="Times New Roman"/>
+          <w:b/>
+          <w:bCs/>
+          <w:sz w:val="28"/>
+          <w:szCs w:val="28"/>
+        </w:rPr>
+      </w:pPr>
+    </w:p>
+    <w:p>
+      <w:pPr>
+        <w:rPr>
+          <w:rFonts w:ascii="Times New Roman" w:hAnsi="Times New Roman" w:cs="Times New Roman"/>
+          <w:b/>
+          <w:bCs/>
+          <w:sz w:val="28"/>
+          <w:szCs w:val="28"/>
+        </w:rPr>
+      </w:pPr>
+    </w:p>
+    <w:p>
+      <w:pPr>
+        <w:rPr>
+          <w:rFonts w:ascii="Times New Roman" w:hAnsi="Times New Roman" w:cs="Times New Roman"/>
+          <w:b/>
+          <w:bCs/>
+          <w:sz w:val="28"/>
+          <w:szCs w:val="28"/>
+        </w:rPr>
+      </w:pPr>
+    </w:p>
+    <w:p>
+      <w:pPr>
+        <w:rPr>
+          <w:rFonts w:ascii="Times New Roman" w:hAnsi="Times New Roman" w:cs="Times New Roman"/>
+          <w:b/>
+          <w:bCs/>
+          <w:sz w:val="28"/>
+          <w:szCs w:val="28"/>
+        </w:rPr>
+      </w:pPr>
+    </w:p>
+    <w:p>
+      <w:pPr>
+        <w:rPr>
+          <w:rFonts w:ascii="Times New Roman" w:hAnsi="Times New Roman" w:cs="Times New Roman"/>
+          <w:b/>
+          <w:bCs/>
+          <w:sz w:val="28"/>
+          <w:szCs w:val="28"/>
+        </w:rPr>
+      </w:pPr>
+    </w:p>
+    <w:p>
+      <w:pPr>
+        <w:rPr>
+          <w:rFonts w:ascii="Times New Roman" w:hAnsi="Times New Roman" w:cs="Times New Roman"/>
+          <w:b/>
+          <w:bCs/>
+          <w:sz w:val="28"/>
+          <w:szCs w:val="28"/>
+        </w:rPr>
+      </w:pPr>
+      <w:r>
+        <w:rPr>
+          <w:rFonts w:ascii="Times New Roman" w:hAnsi="Times New Roman" w:cs="Times New Roman"/>
+          <w:b/>
+          <w:bCs/>
+          <w:sz w:val="28"/>
+          <w:szCs w:val="28"/>
+        </w:rPr>
+        <w:drawing>
+          <wp:anchor distT="0" distB="0" distL="114300" distR="114300" simplePos="0" relativeHeight="251661312" behindDoc="1" locked="0" layoutInCell="1" allowOverlap="1" wp14:anchorId="15808765" wp14:editId="20BE6369">
+            <wp:simplePos x="0" y="0"/>
+            <wp:positionH relativeFrom="margin">
+              <wp:align>right</wp:align>
+            </wp:positionH>
+            <wp:positionV relativeFrom="paragraph">
+              <wp:posOffset>6985</wp:posOffset>
+            </wp:positionV>
+            <wp:extent cx="5760720" cy="1008380"/>
+            <wp:effectExtent l="0" t="0" r="0" b="1270"/>
+            <wp:wrapNone/>
+            <wp:docPr id="1499374561" name="Obraz 1" descr="Obraz zawierający tekst, zrzut ekranu, Czcionka, oprogramowanie"/>
+            <wp:cNvGraphicFramePr>
+              <a:graphicFrameLocks xmlns:a="http://schemas.openxmlformats.org/drawingml/2006/main" noChangeAspect="1"/>
+            </wp:cNvGraphicFramePr>
+            <a:graphic xmlns:a="http://schemas.openxmlformats.org/drawingml/2006/main">
+              <a:graphicData uri="http://schemas.openxmlformats.org/drawingml/2006/picture">
+                <pic:pic xmlns:pic="http://schemas.openxmlformats.org/drawingml/2006/picture">
+                  <pic:nvPicPr>
+                    <pic:cNvPr id="1499374561" name="Obraz 1" descr="Obraz zawierający tekst, zrzut ekranu, Czcionka, oprogramowanie"/>
+                    <pic:cNvPicPr/>
+                  </pic:nvPicPr>
+                  <pic:blipFill>
+                    <a:blip r:embed="rId8">
+                      <a:extLst>
+                        <a:ext uri="{28A0092B-C50C-407E-A947-70E740481C1C}">
+                          <a14:useLocalDpi xmlns:a14="http://schemas.microsoft.com/office/drawing/2010/main" val="0"/>
+                        </a:ext>
+                      </a:extLst>
+                    </a:blip>
+                    <a:stretch>
+                      <a:fillRect/>
+                    </a:stretch>
+                  </pic:blipFill>
+                  <pic:spPr>
+                    <a:xfrm>
+                      <a:off x="0" y="0"/>
+                      <a:ext cx="5760720" cy="1008380"/>
+                    </a:xfrm>
+                    <a:prstGeom prst="rect">
+                      <a:avLst/>
+                    </a:prstGeom>
+                  </pic:spPr>
+                </pic:pic>
+              </a:graphicData>
+            </a:graphic>
+            <wp14:sizeRelH relativeFrom="page">
+              <wp14:pctWidth>0</wp14:pctWidth>
+            </wp14:sizeRelH>
+            <wp14:sizeRelV relativeFrom="page">
+              <wp14:pctHeight>0</wp14:pctHeight>
+            </wp14:sizeRelV>
+          </wp:anchor>
+        </w:drawing>
+      </w:r>
+    </w:p>
+    <w:p>
+      <w:pPr>
+        <w:rPr>
+          <w:rFonts w:ascii="Times New Roman" w:hAnsi="Times New Roman" w:cs="Times New Roman"/>
+          <w:b/>
+          <w:bCs/>
+          <w:sz w:val="28"/>
+          <w:szCs w:val="28"/>
+        </w:rPr>
+      </w:pPr>
+    </w:p>
+    <w:p>
+      <w:pPr>
+        <w:rPr>
+          <w:rFonts w:ascii="Times New Roman" w:hAnsi="Times New Roman" w:cs="Times New Roman"/>
+          <w:b/>
+          <w:bCs/>
+          <w:sz w:val="28"/>
+          <w:szCs w:val="28"/>
+        </w:rPr>
+      </w:pPr>
+    </w:p>
+    <w:p>
+      <w:pPr>
+        <w:rPr>
+          <w:rFonts w:ascii="Times New Roman" w:hAnsi="Times New Roman" w:cs="Times New Roman"/>
+          <w:b/>
+          <w:bCs/>
+        </w:rPr>
+      </w:pPr>
+    </w:p>
+    <w:p>
+      <w:pPr>
+        <w:rPr>
+          <w:rFonts w:ascii="Times New Roman" w:hAnsi="Times New Roman" w:cs="Times New Roman"/>
+          <w:sz w:val="22"/>
+          <w:szCs w:val="22"/>
+        </w:rPr>
+      </w:pPr>
+      <w:r>
+        <w:rPr>
+          <w:rFonts w:ascii="Times New Roman" w:hAnsi="Times New Roman" w:cs="Times New Roman"/>
+          <w:sz w:val="22"/>
+          <w:szCs w:val="22"/>
+        </w:rPr>
+        <w:t xml:space="preserve">Program działa prawidłowo, wysyłając pakiety UDP z zdefiniowanym źródłowym adresem IP i portem na docelowy adres IP i port podane jako argumenty. Heksadecymalne wyjście programu przedstawia surowe bajty nagłówków IP i UDP, które są enkapsulowane w pakietach sieciowych przechwytywanych przez </w:t>
+      </w:r>
+      <w:proofErr w:type="spellStart"/>
+      <w:r>
+        <w:rPr>
+          <w:rFonts w:ascii="Times New Roman" w:hAnsi="Times New Roman" w:cs="Times New Roman"/>
+          <w:sz w:val="22"/>
+          <w:szCs w:val="22"/>
+        </w:rPr>
+        <w:t>Wiresharka</w:t>
+      </w:r>
+      <w:proofErr w:type="spellEnd"/>
+      <w:r>
+        <w:rPr>
+          <w:rFonts w:ascii="Times New Roman" w:hAnsi="Times New Roman" w:cs="Times New Roman"/>
+          <w:sz w:val="22"/>
+          <w:szCs w:val="22"/>
+        </w:rPr>
+        <w:t xml:space="preserve">. Różnica w długości pakietu między wyjściem programu a </w:t>
+      </w:r>
+      <w:proofErr w:type="spellStart"/>
+      <w:r>
+        <w:rPr>
+          <w:rFonts w:ascii="Times New Roman" w:hAnsi="Times New Roman" w:cs="Times New Roman"/>
+          <w:sz w:val="22"/>
+          <w:szCs w:val="22"/>
+        </w:rPr>
+        <w:t>Wiresharkiem</w:t>
+      </w:r>
+      <w:proofErr w:type="spellEnd"/>
+      <w:r>
+        <w:rPr>
+          <w:rFonts w:ascii="Times New Roman" w:hAnsi="Times New Roman" w:cs="Times New Roman"/>
+          <w:sz w:val="22"/>
+          <w:szCs w:val="22"/>
+        </w:rPr>
+        <w:t xml:space="preserve"> wynika z dodatkowych nagłówków warstwy 2 dodawanych przez system operacyjny i kartę sieciową.</w:t>
+      </w:r>
+    </w:p>
+    <w:p>
+      <w:pPr>
+        <w:rPr>
+          <w:rFonts w:ascii="Times New Roman" w:hAnsi="Times New Roman" w:cs="Times New Roman"/>
+          <w:b/>
+          <w:bCs/>
+          <w:sz w:val="28"/>
+          <w:szCs w:val="28"/>
+        </w:rPr>
+      </w:pPr>
+    </w:p>
+    <w:p>
+      <w:pPr>
+        <w:rPr>
+          <w:rFonts w:ascii="Times New Roman" w:hAnsi="Times New Roman" w:cs="Times New Roman"/>
+          <w:b/>
+          <w:bCs/>
+          <w:sz w:val="28"/>
+          <w:szCs w:val="28"/>
+        </w:rPr>
+      </w:pPr>
+    </w:p>
+    <w:p>
+      <w:pPr>
+        <w:rPr>
+          <w:rFonts w:ascii="Times New Roman" w:hAnsi="Times New Roman" w:cs="Times New Roman"/>
+          <w:b/>
+          <w:bCs/>
+          <w:sz w:val="28"/>
+          <w:szCs w:val="28"/>
+        </w:rPr>
+      </w:pPr>
+    </w:p>
+    <w:p>
+      <w:pPr>
+        <w:rPr>
+          <w:rFonts w:ascii="Times New Roman" w:hAnsi="Times New Roman" w:cs="Times New Roman"/>
+          <w:b/>
+          <w:bCs/>
+          <w:sz w:val="28"/>
+          <w:szCs w:val="28"/>
+        </w:rPr>
+      </w:pPr>
+    </w:p>
+    <w:p>
+      <w:pPr>
+        <w:rPr>
+          <w:rFonts w:ascii="Times New Roman" w:hAnsi="Times New Roman" w:cs="Times New Roman"/>
+          <w:b/>
+          <w:bCs/>
+          <w:sz w:val="28"/>
+          <w:szCs w:val="28"/>
+        </w:rPr>
+      </w:pPr>
+      <w:r>
+        <w:rPr>
+          <w:rFonts w:ascii="Times New Roman" w:hAnsi="Times New Roman" w:cs="Times New Roman"/>
+          <w:b/>
+          <w:bCs/>
+          <w:sz w:val="28"/>
+          <w:szCs w:val="28"/>
+        </w:rPr>
+        <w:lastRenderedPageBreak/>
+        <w:t>Zadanie 3</w:t>
+      </w:r>
+    </w:p>
+    <w:p>
+      <w:pPr>
+        <w:rPr>
+          <w:rFonts w:ascii="Times New Roman" w:hAnsi="Times New Roman" w:cs="Times New Roman"/>
+          <w:b/>
+          <w:bCs/>
+          <w:sz w:val="28"/>
+          <w:szCs w:val="28"/>
+        </w:rPr>
+      </w:pPr>
+      <w:r>
+        <w:rPr>
+          <w:rFonts w:ascii="Times New Roman" w:hAnsi="Times New Roman" w:cs="Times New Roman"/>
+          <w:b/>
+          <w:bCs/>
+          <w:sz w:val="28"/>
+          <w:szCs w:val="28"/>
+        </w:rPr>
+        <w:drawing>
+          <wp:anchor distT="0" distB="0" distL="114300" distR="114300" simplePos="0" relativeHeight="251662336" behindDoc="1" locked="0" layoutInCell="1" allowOverlap="1" wp14:anchorId="093AB238" wp14:editId="646A3D7F">
+            <wp:simplePos x="0" y="0"/>
+            <wp:positionH relativeFrom="margin">
+              <wp:align>right</wp:align>
+            </wp:positionH>
+            <wp:positionV relativeFrom="paragraph">
+              <wp:posOffset>3810</wp:posOffset>
+            </wp:positionV>
+            <wp:extent cx="5760720" cy="1741805"/>
+            <wp:effectExtent l="0" t="0" r="0" b="0"/>
+            <wp:wrapNone/>
+            <wp:docPr id="31442803" name="Obraz 1" descr="Obraz zawierający tekst, oprogramowanie, Czcionka, numer"/>
+            <wp:cNvGraphicFramePr>
+              <a:graphicFrameLocks xmlns:a="http://schemas.openxmlformats.org/drawingml/2006/main" noChangeAspect="1"/>
+            </wp:cNvGraphicFramePr>
+            <a:graphic xmlns:a="http://schemas.openxmlformats.org/drawingml/2006/main">
+              <a:graphicData uri="http://schemas.openxmlformats.org/drawingml/2006/picture">
+                <pic:pic xmlns:pic="http://schemas.openxmlformats.org/drawingml/2006/picture">
+                  <pic:nvPicPr>
+                    <pic:cNvPr id="31442803" name="Obraz 1" descr="Obraz zawierający tekst, oprogramowanie, Czcionka, numer"/>
+                    <pic:cNvPicPr/>
+                  </pic:nvPicPr>
+                  <pic:blipFill>
+                    <a:blip r:embed="rId9">
+                      <a:extLst>
+                        <a:ext uri="{28A0092B-C50C-407E-A947-70E740481C1C}">
+                          <a14:useLocalDpi xmlns:a14="http://schemas.microsoft.com/office/drawing/2010/main" val="0"/>
+                        </a:ext>
+                      </a:extLst>
+                    </a:blip>
+                    <a:stretch>
+                      <a:fillRect/>
+                    </a:stretch>
+                  </pic:blipFill>
+                  <pic:spPr>
+                    <a:xfrm>
+                      <a:off x="0" y="0"/>
+                      <a:ext cx="5760720" cy="1741805"/>
+                    </a:xfrm>
+                    <a:prstGeom prst="rect">
+                      <a:avLst/>
+                    </a:prstGeom>
+                  </pic:spPr>
+                </pic:pic>
+              </a:graphicData>
+            </a:graphic>
+            <wp14:sizeRelH relativeFrom="page">
+              <wp14:pctWidth>0</wp14:pctWidth>
+            </wp14:sizeRelH>
+            <wp14:sizeRelV relativeFrom="page">
+              <wp14:pctHeight>0</wp14:pctHeight>
+            </wp14:sizeRelV>
+          </wp:anchor>
+        </w:drawing>
+      </w:r>
+    </w:p>
+    <w:p>
+      <w:pPr>
+        <w:rPr>
+          <w:rFonts w:ascii="Times New Roman" w:hAnsi="Times New Roman" w:cs="Times New Roman"/>
+          <w:b/>
+          <w:bCs/>
+          <w:sz w:val="28"/>
+          <w:szCs w:val="28"/>
+        </w:rPr>
+      </w:pPr>
+    </w:p>
+    <w:p>
+      <w:pPr>
+        <w:rPr>
+          <w:rFonts w:ascii="Times New Roman" w:hAnsi="Times New Roman" w:cs="Times New Roman"/>
+          <w:b/>
+          <w:bCs/>
+          <w:sz w:val="28"/>
+          <w:szCs w:val="28"/>
+        </w:rPr>
+      </w:pPr>
+    </w:p>
+    <w:p>
+      <w:pPr>
+        <w:rPr>
+          <w:rFonts w:ascii="Times New Roman" w:hAnsi="Times New Roman" w:cs="Times New Roman"/>
+          <w:b/>
+          <w:bCs/>
+          <w:sz w:val="28"/>
+          <w:szCs w:val="28"/>
+        </w:rPr>
+      </w:pPr>
+    </w:p>
+    <w:p>
+      <w:pPr>
+        <w:rPr>
+          <w:rFonts w:ascii="Times New Roman" w:hAnsi="Times New Roman" w:cs="Times New Roman"/>
+          <w:b/>
+          <w:bCs/>
+          <w:sz w:val="28"/>
+          <w:szCs w:val="28"/>
+        </w:rPr>
+      </w:pPr>
+    </w:p>
+    <w:p>
+      <w:pPr>
+        <w:rPr>
+          <w:rFonts w:ascii="Times New Roman" w:hAnsi="Times New Roman" w:cs="Times New Roman"/>
+          <w:b/>
+          <w:bCs/>
+          <w:sz w:val="28"/>
+          <w:szCs w:val="28"/>
+        </w:rPr>
+      </w:pPr>
+    </w:p>
+    <w:p>
+      <w:pPr>
+        <w:rPr>
+          <w:rFonts w:ascii="Times New Roman" w:hAnsi="Times New Roman" w:cs="Times New Roman"/>
+          <w:sz w:val="22"/>
+          <w:szCs w:val="22"/>
+        </w:rPr>
+      </w:pPr>
+      <w:r>
+        <w:rPr>
+          <w:rFonts w:ascii="Times New Roman" w:hAnsi="Times New Roman" w:cs="Times New Roman"/>
+          <w:sz w:val="22"/>
+          <w:szCs w:val="22"/>
+        </w:rPr>
+        <w:t>Na podstawie zrzutu ekranu można stwierdzić, że program działa zgodnie z zamierzeniem i generuje pakiety TCP z ustawioną flagą SYN na zadany adres IP i port</w:t>
+      </w:r>
+      <w:r>
+        <w:rPr>
+          <w:rFonts w:ascii="Times New Roman" w:hAnsi="Times New Roman" w:cs="Times New Roman"/>
+          <w:sz w:val="22"/>
+          <w:szCs w:val="22"/>
+        </w:rPr>
+        <w:t>u.</w:t>
+      </w:r>
+      <w:r>
+        <w:rPr>
+          <w:rFonts w:ascii="Times New Roman" w:hAnsi="Times New Roman" w:cs="Times New Roman"/>
+          <w:sz w:val="22"/>
+          <w:szCs w:val="22"/>
+        </w:rPr>
+        <w:t xml:space="preserve"> Jest to potwierdzenie, że implementacja SYN </w:t>
+      </w:r>
+      <w:proofErr w:type="spellStart"/>
+      <w:r>
+        <w:rPr>
+          <w:rFonts w:ascii="Times New Roman" w:hAnsi="Times New Roman" w:cs="Times New Roman"/>
+          <w:sz w:val="22"/>
+          <w:szCs w:val="22"/>
+        </w:rPr>
+        <w:t>flood</w:t>
+      </w:r>
+      <w:proofErr w:type="spellEnd"/>
+      <w:r>
+        <w:rPr>
+          <w:rFonts w:ascii="Times New Roman" w:hAnsi="Times New Roman" w:cs="Times New Roman"/>
+          <w:sz w:val="22"/>
+          <w:szCs w:val="22"/>
+        </w:rPr>
+        <w:t xml:space="preserve"> przy użyciu surowych gniazd TCP została wykonana poprawnie pod kątem generowania samych pakietów SYN.</w:t>
+      </w:r>
+    </w:p>
+    <w:p>
+      <w:pPr>
+        <w:rPr>
+          <w:rFonts w:ascii="Times New Roman" w:hAnsi="Times New Roman" w:cs="Times New Roman"/>
+          <w:sz w:val="22"/>
+          <w:szCs w:val="22"/>
+        </w:rPr>
+      </w:pPr>
+      <w:r>
+        <w:rPr>
+          <w:rFonts w:ascii="Times New Roman" w:hAnsi="Times New Roman" w:cs="Times New Roman"/>
+          <w:sz w:val="22"/>
+          <w:szCs w:val="22"/>
+        </w:rPr>
+        <w:t xml:space="preserve">Program tworzy surowe pakiety TCP z ustawioną flagą SYN, symulując próbę nawiązania połączenia. Nagłówki IP i TCP są ręcznie wypełniane, a suma kontrolna TCP jest obliczana na podstawie pseudo-nagłówka. Pakiety te są następnie wysyłane w sposób ciągły na zadany adres IP i port, co w efekcie stanowi atak SYN </w:t>
+      </w:r>
+      <w:proofErr w:type="spellStart"/>
+      <w:r>
+        <w:rPr>
+          <w:rFonts w:ascii="Times New Roman" w:hAnsi="Times New Roman" w:cs="Times New Roman"/>
+          <w:sz w:val="22"/>
+          <w:szCs w:val="22"/>
+        </w:rPr>
+        <w:t>flood</w:t>
+      </w:r>
+      <w:proofErr w:type="spellEnd"/>
+    </w:p>
+    <w:p>
+      <w:pPr>
+        <w:rPr>
+          <w:rFonts w:ascii="Times New Roman" w:hAnsi="Times New Roman" w:cs="Times New Roman"/>
+          <w:sz w:val="22"/>
+          <w:szCs w:val="22"/>
+        </w:rPr>
+      </w:pPr>
+    </w:p>
+    <w:p>
+      <w:pPr>
+        <w:rPr>
+          <w:rFonts w:ascii="Times New Roman" w:hAnsi="Times New Roman" w:cs="Times New Roman"/>
+          <w:b/>
+          <w:bCs/>
+          <w:sz w:val="28"/>
+          <w:szCs w:val="28"/>
+        </w:rPr>
+      </w:pPr>
+      <w:r>
+        <w:rPr>
+          <w:rFonts w:ascii="Times New Roman" w:hAnsi="Times New Roman" w:cs="Times New Roman"/>
+          <w:b/>
+          <w:bCs/>
+          <w:sz w:val="28"/>
+          <w:szCs w:val="28"/>
+        </w:rPr>
+        <w:drawing>
+          <wp:anchor distT="0" distB="0" distL="114300" distR="114300" simplePos="0" relativeHeight="251663360" behindDoc="1" locked="0" layoutInCell="1" allowOverlap="1" wp14:anchorId="6A51795B" wp14:editId="6D707B09">
+            <wp:simplePos x="0" y="0"/>
+            <wp:positionH relativeFrom="margin">
+              <wp:align>right</wp:align>
+            </wp:positionH>
+            <wp:positionV relativeFrom="paragraph">
+              <wp:posOffset>285115</wp:posOffset>
+            </wp:positionV>
+            <wp:extent cx="5760720" cy="254000"/>
+            <wp:effectExtent l="0" t="0" r="0" b="0"/>
+            <wp:wrapNone/>
+            <wp:docPr id="2130114480" name="Obraz 1"/>
+            <wp:cNvGraphicFramePr>
+              <a:graphicFrameLocks xmlns:a="http://schemas.openxmlformats.org/drawingml/2006/main" noChangeAspect="1"/>
+            </wp:cNvGraphicFramePr>
+            <a:graphic xmlns:a="http://schemas.openxmlformats.org/drawingml/2006/main">
+              <a:graphicData uri="http://schemas.openxmlformats.org/drawingml/2006/picture">
+                <pic:pic xmlns:pic="http://schemas.openxmlformats.org/drawingml/2006/picture">
+                  <pic:nvPicPr>
+                    <pic:cNvPr id="2130114480" name=""/>
+                    <pic:cNvPicPr/>
+                  </pic:nvPicPr>
+                  <pic:blipFill>
+                    <a:blip r:embed="rId10">
+                      <a:extLst>
+                        <a:ext uri="{28A0092B-C50C-407E-A947-70E740481C1C}">
+                          <a14:useLocalDpi xmlns:a14="http://schemas.microsoft.com/office/drawing/2010/main" val="0"/>
+                        </a:ext>
+                      </a:extLst>
+                    </a:blip>
+                    <a:stretch>
+                      <a:fillRect/>
+                    </a:stretch>
+                  </pic:blipFill>
+                  <pic:spPr>
+                    <a:xfrm>
+                      <a:off x="0" y="0"/>
+                      <a:ext cx="5760720" cy="254000"/>
+                    </a:xfrm>
+                    <a:prstGeom prst="rect">
+                      <a:avLst/>
+                    </a:prstGeom>
+                  </pic:spPr>
+                </pic:pic>
+              </a:graphicData>
+            </a:graphic>
+            <wp14:sizeRelH relativeFrom="page">
+              <wp14:pctWidth>0</wp14:pctWidth>
+            </wp14:sizeRelH>
+            <wp14:sizeRelV relativeFrom="page">
+              <wp14:pctHeight>0</wp14:pctHeight>
+            </wp14:sizeRelV>
+          </wp:anchor>
+        </w:drawing>
+      </w:r>
+      <w:r>
+        <w:rPr>
+          <w:rFonts w:ascii="Times New Roman" w:hAnsi="Times New Roman" w:cs="Times New Roman"/>
+          <w:b/>
+          <w:bCs/>
+          <w:sz w:val="28"/>
+          <w:szCs w:val="28"/>
+        </w:rPr>
+        <w:t>Zadanie 4</w:t>
+      </w:r>
+    </w:p>
+    <w:p>
+      <w:pPr>
+        <w:rPr>
+          <w:rFonts w:ascii="Times New Roman" w:hAnsi="Times New Roman" w:cs="Times New Roman"/>
+          <w:b/>
+          <w:bCs/>
+          <w:sz w:val="28"/>
+          <w:szCs w:val="28"/>
+        </w:rPr>
+      </w:pPr>
+    </w:p>
+    <w:p>
+      <w:pPr>
+        <w:rPr>
+          <w:rFonts w:ascii="Times New Roman" w:hAnsi="Times New Roman" w:cs="Times New Roman"/>
+          <w:sz w:val="22"/>
+          <w:szCs w:val="22"/>
+        </w:rPr>
+      </w:pPr>
+      <w:r>
+        <w:rPr>
+          <w:rFonts w:ascii="Times New Roman" w:hAnsi="Times New Roman" w:cs="Times New Roman"/>
+          <w:sz w:val="22"/>
+          <w:szCs w:val="22"/>
+        </w:rPr>
+        <w:t>Obecność adresu IPv6 przypisanego do któregokolwiek z interfejsów jest silnym dowodem na to, że system operacyjny wspiera i ma aktywną obsługę protokołu IPv6</w:t>
+      </w:r>
+    </w:p>
+    <w:p>
+      <w:pPr>
+        <w:rPr>
+          <w:rFonts w:ascii="Times New Roman" w:hAnsi="Times New Roman" w:cs="Times New Roman"/>
+          <w:b/>
+          <w:bCs/>
+          <w:sz w:val="28"/>
+          <w:szCs w:val="28"/>
+        </w:rPr>
+      </w:pPr>
+      <w:r>
+        <w:rPr>
+          <w:rFonts w:ascii="Times New Roman" w:hAnsi="Times New Roman" w:cs="Times New Roman"/>
+          <w:b/>
+          <w:bCs/>
+          <w:sz w:val="28"/>
+          <w:szCs w:val="28"/>
+        </w:rPr>
+        <w:drawing>
+          <wp:anchor distT="0" distB="0" distL="114300" distR="114300" simplePos="0" relativeHeight="251665408" behindDoc="1" locked="0" layoutInCell="1" allowOverlap="1" wp14:anchorId="271E8B2C" wp14:editId="67967BB7">
+            <wp:simplePos x="0" y="0"/>
+            <wp:positionH relativeFrom="margin">
+              <wp:align>right</wp:align>
+            </wp:positionH>
+            <wp:positionV relativeFrom="paragraph">
+              <wp:posOffset>294005</wp:posOffset>
+            </wp:positionV>
+            <wp:extent cx="5760720" cy="176530"/>
+            <wp:effectExtent l="0" t="0" r="0" b="0"/>
+            <wp:wrapNone/>
+            <wp:docPr id="836914533" name="Obraz 1"/>
+            <wp:cNvGraphicFramePr>
+              <a:graphicFrameLocks xmlns:a="http://schemas.openxmlformats.org/drawingml/2006/main" noChangeAspect="1"/>
+            </wp:cNvGraphicFramePr>
+            <a:graphic xmlns:a="http://schemas.openxmlformats.org/drawingml/2006/main">
+              <a:graphicData uri="http://schemas.openxmlformats.org/drawingml/2006/picture">
+                <pic:pic xmlns:pic="http://schemas.openxmlformats.org/drawingml/2006/picture">
+                  <pic:nvPicPr>
+                    <pic:cNvPr id="836914533" name=""/>
+                    <pic:cNvPicPr/>
+                  </pic:nvPicPr>
+                  <pic:blipFill>
+                    <a:blip r:embed="rId11">
+                      <a:extLst>
+                        <a:ext uri="{28A0092B-C50C-407E-A947-70E740481C1C}">
+                          <a14:useLocalDpi xmlns:a14="http://schemas.microsoft.com/office/drawing/2010/main" val="0"/>
+                        </a:ext>
+                      </a:extLst>
+                    </a:blip>
+                    <a:stretch>
+                      <a:fillRect/>
+                    </a:stretch>
+                  </pic:blipFill>
+                  <pic:spPr>
+                    <a:xfrm>
+                      <a:off x="0" y="0"/>
+                      <a:ext cx="5760720" cy="176530"/>
+                    </a:xfrm>
+                    <a:prstGeom prst="rect">
+                      <a:avLst/>
+                    </a:prstGeom>
+                  </pic:spPr>
+                </pic:pic>
+              </a:graphicData>
+            </a:graphic>
+            <wp14:sizeRelH relativeFrom="page">
+              <wp14:pctWidth>0</wp14:pctWidth>
+            </wp14:sizeRelH>
+            <wp14:sizeRelV relativeFrom="page">
+              <wp14:pctHeight>0</wp14:pctHeight>
+            </wp14:sizeRelV>
+          </wp:anchor>
+        </w:drawing>
+      </w:r>
+    </w:p>
+    <w:p>
+      <w:pPr>
+        <w:rPr>
+          <w:rFonts w:ascii="Times New Roman" w:hAnsi="Times New Roman" w:cs="Times New Roman"/>
+          <w:b/>
+          <w:bCs/>
+          <w:sz w:val="28"/>
+          <w:szCs w:val="28"/>
+        </w:rPr>
+      </w:pPr>
+      <w:r>
+        <w:rPr>
+          <w:rFonts w:ascii="Times New Roman" w:hAnsi="Times New Roman" w:cs="Times New Roman"/>
+          <w:b/>
+          <w:bCs/>
+          <w:sz w:val="28"/>
+          <w:szCs w:val="28"/>
+        </w:rPr>
+        <w:drawing>
+          <wp:anchor distT="0" distB="0" distL="114300" distR="114300" simplePos="0" relativeHeight="251664384" behindDoc="1" locked="0" layoutInCell="1" allowOverlap="1" wp14:anchorId="570D376A" wp14:editId="2FFCE0EB">
+            <wp:simplePos x="0" y="0"/>
+            <wp:positionH relativeFrom="margin">
+              <wp:align>right</wp:align>
+            </wp:positionH>
+            <wp:positionV relativeFrom="paragraph">
+              <wp:posOffset>260985</wp:posOffset>
+            </wp:positionV>
+            <wp:extent cx="5760720" cy="1837690"/>
+            <wp:effectExtent l="0" t="0" r="0" b="0"/>
+            <wp:wrapNone/>
+            <wp:docPr id="785493532" name="Obraz 1" descr="Obraz zawierający tekst, oprogramowanie, Czcionka, numer&#10;&#10;Zawartość wygenerowana przez sztuczną inteligencję może być niepoprawna."/>
+            <wp:cNvGraphicFramePr>
+              <a:graphicFrameLocks xmlns:a="http://schemas.openxmlformats.org/drawingml/2006/main" noChangeAspect="1"/>
+            </wp:cNvGraphicFramePr>
+            <a:graphic xmlns:a="http://schemas.openxmlformats.org/drawingml/2006/main">
+              <a:graphicData uri="http://schemas.openxmlformats.org/drawingml/2006/picture">
+                <pic:pic xmlns:pic="http://schemas.openxmlformats.org/drawingml/2006/picture">
+                  <pic:nvPicPr>
+                    <pic:cNvPr id="785493532" name="Obraz 1" descr="Obraz zawierający tekst, oprogramowanie, Czcionka, numer&#10;&#10;Zawartość wygenerowana przez sztuczną inteligencję może być niepoprawna."/>
+                    <pic:cNvPicPr/>
+                  </pic:nvPicPr>
+                  <pic:blipFill>
+                    <a:blip r:embed="rId12">
+                      <a:extLst>
+                        <a:ext uri="{28A0092B-C50C-407E-A947-70E740481C1C}">
+                          <a14:useLocalDpi xmlns:a14="http://schemas.microsoft.com/office/drawing/2010/main" val="0"/>
+                        </a:ext>
+                      </a:extLst>
+                    </a:blip>
+                    <a:stretch>
+                      <a:fillRect/>
+                    </a:stretch>
+                  </pic:blipFill>
+                  <pic:spPr>
+                    <a:xfrm>
+                      <a:off x="0" y="0"/>
+                      <a:ext cx="5760720" cy="1837690"/>
+                    </a:xfrm>
+                    <a:prstGeom prst="rect">
+                      <a:avLst/>
+                    </a:prstGeom>
+                  </pic:spPr>
+                </pic:pic>
+              </a:graphicData>
+            </a:graphic>
+            <wp14:sizeRelH relativeFrom="page">
+              <wp14:pctWidth>0</wp14:pctWidth>
+            </wp14:sizeRelH>
+            <wp14:sizeRelV relativeFrom="page">
+              <wp14:pctHeight>0</wp14:pctHeight>
+            </wp14:sizeRelV>
+          </wp:anchor>
+        </w:drawing>
+      </w:r>
+    </w:p>
+    <w:p>
+      <w:pPr>
+        <w:rPr>
+          <w:rFonts w:ascii="Times New Roman" w:hAnsi="Times New Roman" w:cs="Times New Roman"/>
+          <w:b/>
+          <w:bCs/>
+          <w:sz w:val="28"/>
+          <w:szCs w:val="28"/>
+        </w:rPr>
+      </w:pPr>
+    </w:p>
+    <w:p>
+      <w:pPr>
+        <w:rPr>
+          <w:rFonts w:ascii="Times New Roman" w:hAnsi="Times New Roman" w:cs="Times New Roman"/>
+          <w:b/>
+          <w:bCs/>
+          <w:sz w:val="28"/>
+          <w:szCs w:val="28"/>
+        </w:rPr>
+      </w:pPr>
+    </w:p>
+    <w:p>
+      <w:pPr>
+        <w:rPr>
+          <w:rFonts w:ascii="Times New Roman" w:hAnsi="Times New Roman" w:cs="Times New Roman"/>
+          <w:b/>
+          <w:bCs/>
+          <w:sz w:val="28"/>
+          <w:szCs w:val="28"/>
+        </w:rPr>
+      </w:pPr>
+    </w:p>
+    <w:p>
+      <w:pPr>
+        <w:rPr>
+          <w:rFonts w:ascii="Times New Roman" w:hAnsi="Times New Roman" w:cs="Times New Roman"/>
+          <w:b/>
+          <w:bCs/>
+          <w:sz w:val="28"/>
+          <w:szCs w:val="28"/>
+        </w:rPr>
+      </w:pPr>
+    </w:p>
+    <w:p>
+      <w:pPr>
+        <w:rPr>
+          <w:rFonts w:ascii="Times New Roman" w:hAnsi="Times New Roman" w:cs="Times New Roman"/>
+          <w:b/>
+          <w:bCs/>
+          <w:sz w:val="28"/>
+          <w:szCs w:val="28"/>
+        </w:rPr>
+      </w:pPr>
+    </w:p>
+    <w:p>
+      <w:pPr>
+        <w:rPr>
+          <w:rFonts w:ascii="Times New Roman" w:hAnsi="Times New Roman" w:cs="Times New Roman"/>
+          <w:sz w:val="22"/>
+          <w:szCs w:val="22"/>
+        </w:rPr>
+      </w:pPr>
+    </w:p>
+    <w:p>
+      <w:pPr>
+        <w:rPr>
+          <w:rFonts w:ascii="Times New Roman" w:hAnsi="Times New Roman" w:cs="Times New Roman"/>
+          <w:sz w:val="22"/>
+          <w:szCs w:val="22"/>
+        </w:rPr>
+      </w:pPr>
+      <w:r>
+        <w:rPr>
+          <w:rFonts w:ascii="Times New Roman" w:hAnsi="Times New Roman" w:cs="Times New Roman"/>
+          <w:sz w:val="22"/>
+          <w:szCs w:val="22"/>
+        </w:rPr>
+        <w:t xml:space="preserve">Program próbuje wysłać puste </w:t>
+      </w:r>
+      <w:proofErr w:type="spellStart"/>
+      <w:r>
+        <w:rPr>
+          <w:rFonts w:ascii="Times New Roman" w:hAnsi="Times New Roman" w:cs="Times New Roman"/>
+          <w:sz w:val="22"/>
+          <w:szCs w:val="22"/>
+        </w:rPr>
+        <w:t>datagramy</w:t>
+      </w:r>
+      <w:proofErr w:type="spellEnd"/>
+      <w:r>
+        <w:rPr>
+          <w:rFonts w:ascii="Times New Roman" w:hAnsi="Times New Roman" w:cs="Times New Roman"/>
+          <w:sz w:val="22"/>
+          <w:szCs w:val="22"/>
+        </w:rPr>
+        <w:t xml:space="preserve"> UDPv6 na zadany adres i port, wykorzystując surowe gniazdo. Zamiast ręcznie tworzyć nagłówek IP, program polega na systemie operacyjnym w tym zakresie. </w:t>
+      </w:r>
+      <w:proofErr w:type="spellStart"/>
+      <w:r>
+        <w:rPr>
+          <w:rFonts w:ascii="Times New Roman" w:hAnsi="Times New Roman" w:cs="Times New Roman"/>
+          <w:sz w:val="22"/>
+          <w:szCs w:val="22"/>
+        </w:rPr>
+        <w:t>Wireshark</w:t>
+      </w:r>
+      <w:proofErr w:type="spellEnd"/>
+      <w:r>
+        <w:rPr>
+          <w:rFonts w:ascii="Times New Roman" w:hAnsi="Times New Roman" w:cs="Times New Roman"/>
+          <w:sz w:val="22"/>
+          <w:szCs w:val="22"/>
+        </w:rPr>
+        <w:t xml:space="preserve"> pokaz</w:t>
+      </w:r>
+      <w:r>
+        <w:rPr>
+          <w:rFonts w:ascii="Times New Roman" w:hAnsi="Times New Roman" w:cs="Times New Roman"/>
+          <w:sz w:val="22"/>
+          <w:szCs w:val="22"/>
+        </w:rPr>
+        <w:t>uje</w:t>
+      </w:r>
+      <w:r>
+        <w:rPr>
+          <w:rFonts w:ascii="Times New Roman" w:hAnsi="Times New Roman" w:cs="Times New Roman"/>
+          <w:sz w:val="22"/>
+          <w:szCs w:val="22"/>
+        </w:rPr>
+        <w:t xml:space="preserve"> pakiety UDPv6 wysyłane z </w:t>
+      </w:r>
+      <w:r>
+        <w:rPr>
+          <w:rFonts w:ascii="Times New Roman" w:hAnsi="Times New Roman" w:cs="Times New Roman"/>
+          <w:sz w:val="22"/>
+          <w:szCs w:val="22"/>
+        </w:rPr>
+        <w:t>naszego</w:t>
+      </w:r>
+      <w:r>
+        <w:rPr>
+          <w:rFonts w:ascii="Times New Roman" w:hAnsi="Times New Roman" w:cs="Times New Roman"/>
+          <w:sz w:val="22"/>
+          <w:szCs w:val="22"/>
+        </w:rPr>
+        <w:t xml:space="preserve"> systemu na docelowy adres IPv6 i port</w:t>
+      </w:r>
+      <w:r>
+        <w:rPr>
+          <w:rFonts w:ascii="Times New Roman" w:hAnsi="Times New Roman" w:cs="Times New Roman"/>
+          <w:sz w:val="22"/>
+          <w:szCs w:val="22"/>
+        </w:rPr>
+        <w:t>.</w:t>
+      </w:r>
+    </w:p>
+    <w:p>
+      <w:pPr>
+        <w:rPr>
+          <w:rFonts w:ascii="Times New Roman" w:hAnsi="Times New Roman" w:cs="Times New Roman"/>
+          <w:b/>
+          <w:bCs/>
+          <w:sz w:val="28"/>
+          <w:szCs w:val="28"/>
+        </w:rPr>
+      </w:pPr>
+      <w:r>
+        <w:rPr>
+          <w:rFonts w:ascii="Times New Roman" w:hAnsi="Times New Roman" w:cs="Times New Roman"/>
+          <w:b/>
+          <w:bCs/>
+          <w:sz w:val="28"/>
+          <w:szCs w:val="28"/>
+        </w:rPr>
+        <w:lastRenderedPageBreak/>
+        <w:t>Zadanie 5</w:t>
+      </w:r>
+    </w:p>
+    <w:p>
+      <w:pPr>
+        <w:rPr>
+          <w:rFonts w:ascii="Times New Roman" w:hAnsi="Times New Roman" w:cs="Times New Roman"/>
+          <w:b/>
+          <w:bCs/>
+          <w:sz w:val="28"/>
+          <w:szCs w:val="28"/>
+        </w:rPr>
+      </w:pPr>
+      <w:r>
+        <w:rPr>
+          <w:rFonts w:ascii="Times New Roman" w:hAnsi="Times New Roman" w:cs="Times New Roman"/>
+          <w:b/>
+          <w:bCs/>
+          <w:sz w:val="28"/>
+          <w:szCs w:val="28"/>
+        </w:rPr>
+        <w:drawing>
+          <wp:anchor distT="0" distB="0" distL="114300" distR="114300" simplePos="0" relativeHeight="251666432" behindDoc="1" locked="0" layoutInCell="1" allowOverlap="1" wp14:anchorId="38B8C609" wp14:editId="242C6D26">
+            <wp:simplePos x="0" y="0"/>
+            <wp:positionH relativeFrom="margin">
+              <wp:align>right</wp:align>
+            </wp:positionH>
+            <wp:positionV relativeFrom="paragraph">
+              <wp:posOffset>11430</wp:posOffset>
+            </wp:positionV>
+            <wp:extent cx="5760720" cy="1817370"/>
+            <wp:effectExtent l="0" t="0" r="0" b="0"/>
+            <wp:wrapNone/>
+            <wp:docPr id="1522676481" name="Obraz 1" descr="Obraz zawierający tekst, zrzut ekranu, Czcionka"/>
+            <wp:cNvGraphicFramePr>
+              <a:graphicFrameLocks xmlns:a="http://schemas.openxmlformats.org/drawingml/2006/main" noChangeAspect="1"/>
+            </wp:cNvGraphicFramePr>
+            <a:graphic xmlns:a="http://schemas.openxmlformats.org/drawingml/2006/main">
+              <a:graphicData uri="http://schemas.openxmlformats.org/drawingml/2006/picture">
+                <pic:pic xmlns:pic="http://schemas.openxmlformats.org/drawingml/2006/picture">
+                  <pic:nvPicPr>
+                    <pic:cNvPr id="1522676481" name="Obraz 1" descr="Obraz zawierający tekst, zrzut ekranu, Czcionka"/>
+                    <pic:cNvPicPr/>
+                  </pic:nvPicPr>
+                  <pic:blipFill>
+                    <a:blip r:embed="rId13">
+                      <a:extLst>
+                        <a:ext uri="{28A0092B-C50C-407E-A947-70E740481C1C}">
+                          <a14:useLocalDpi xmlns:a14="http://schemas.microsoft.com/office/drawing/2010/main" val="0"/>
+                        </a:ext>
+                      </a:extLst>
+                    </a:blip>
+                    <a:stretch>
+                      <a:fillRect/>
+                    </a:stretch>
+                  </pic:blipFill>
+                  <pic:spPr>
+                    <a:xfrm>
+                      <a:off x="0" y="0"/>
+                      <a:ext cx="5760720" cy="1817370"/>
+                    </a:xfrm>
+                    <a:prstGeom prst="rect">
+                      <a:avLst/>
+                    </a:prstGeom>
+                  </pic:spPr>
+                </pic:pic>
+              </a:graphicData>
+            </a:graphic>
+            <wp14:sizeRelH relativeFrom="page">
+              <wp14:pctWidth>0</wp14:pctWidth>
+            </wp14:sizeRelH>
+            <wp14:sizeRelV relativeFrom="page">
+              <wp14:pctHeight>0</wp14:pctHeight>
+            </wp14:sizeRelV>
+          </wp:anchor>
+        </w:drawing>
+      </w:r>
+    </w:p>
+    <w:p>
+      <w:pPr>
+        <w:rPr>
+          <w:rFonts w:ascii="Times New Roman" w:hAnsi="Times New Roman" w:cs="Times New Roman"/>
+          <w:b/>
+          <w:bCs/>
+          <w:sz w:val="28"/>
+          <w:szCs w:val="28"/>
+        </w:rPr>
+      </w:pPr>
+    </w:p>
+    <w:p>
+      <w:pPr>
+        <w:rPr>
+          <w:rFonts w:ascii="Times New Roman" w:hAnsi="Times New Roman" w:cs="Times New Roman"/>
+          <w:b/>
+          <w:bCs/>
+          <w:sz w:val="28"/>
+          <w:szCs w:val="28"/>
+        </w:rPr>
+      </w:pPr>
+    </w:p>
+    <w:p>
+      <w:pPr>
+        <w:rPr>
+          <w:rFonts w:ascii="Times New Roman" w:hAnsi="Times New Roman" w:cs="Times New Roman"/>
+          <w:b/>
+          <w:bCs/>
+          <w:sz w:val="28"/>
+          <w:szCs w:val="28"/>
+        </w:rPr>
+      </w:pPr>
+    </w:p>
+    <w:p>
+      <w:pPr>
+        <w:rPr>
+          <w:rFonts w:ascii="Times New Roman" w:hAnsi="Times New Roman" w:cs="Times New Roman"/>
+          <w:b/>
+          <w:bCs/>
+          <w:sz w:val="28"/>
+          <w:szCs w:val="28"/>
+        </w:rPr>
+      </w:pPr>
+    </w:p>
+    <w:p>
+      <w:pPr>
+        <w:rPr>
+          <w:rFonts w:ascii="Times New Roman" w:hAnsi="Times New Roman" w:cs="Times New Roman"/>
+          <w:b/>
+          <w:bCs/>
+          <w:sz w:val="28"/>
+          <w:szCs w:val="28"/>
+        </w:rPr>
+      </w:pPr>
+      <w:r>
+        <w:rPr>
+          <w:rFonts w:ascii="Times New Roman" w:hAnsi="Times New Roman" w:cs="Times New Roman"/>
+          <w:b/>
+          <w:bCs/>
+          <w:sz w:val="28"/>
+          <w:szCs w:val="28"/>
+        </w:rPr>
+        <w:drawing>
+          <wp:anchor distT="0" distB="0" distL="114300" distR="114300" simplePos="0" relativeHeight="251667456" behindDoc="1" locked="0" layoutInCell="1" allowOverlap="1" wp14:anchorId="10F8BFC4" wp14:editId="02E6B958">
+            <wp:simplePos x="0" y="0"/>
+            <wp:positionH relativeFrom="margin">
+              <wp:align>right</wp:align>
+            </wp:positionH>
+            <wp:positionV relativeFrom="paragraph">
+              <wp:posOffset>231775</wp:posOffset>
+            </wp:positionV>
+            <wp:extent cx="5760720" cy="1601470"/>
+            <wp:effectExtent l="0" t="0" r="0" b="0"/>
+            <wp:wrapNone/>
+            <wp:docPr id="195224186" name="Obraz 1" descr="Obraz zawierający tekst, Czcionka, oprogramowanie, numer"/>
+            <wp:cNvGraphicFramePr>
+              <a:graphicFrameLocks xmlns:a="http://schemas.openxmlformats.org/drawingml/2006/main" noChangeAspect="1"/>
+            </wp:cNvGraphicFramePr>
+            <a:graphic xmlns:a="http://schemas.openxmlformats.org/drawingml/2006/main">
+              <a:graphicData uri="http://schemas.openxmlformats.org/drawingml/2006/picture">
+                <pic:pic xmlns:pic="http://schemas.openxmlformats.org/drawingml/2006/picture">
+                  <pic:nvPicPr>
+                    <pic:cNvPr id="195224186" name="Obraz 1" descr="Obraz zawierający tekst, Czcionka, oprogramowanie, numer"/>
+                    <pic:cNvPicPr/>
+                  </pic:nvPicPr>
+                  <pic:blipFill>
+                    <a:blip r:embed="rId14">
+                      <a:extLst>
+                        <a:ext uri="{28A0092B-C50C-407E-A947-70E740481C1C}">
+                          <a14:useLocalDpi xmlns:a14="http://schemas.microsoft.com/office/drawing/2010/main" val="0"/>
+                        </a:ext>
+                      </a:extLst>
+                    </a:blip>
+                    <a:stretch>
+                      <a:fillRect/>
+                    </a:stretch>
+                  </pic:blipFill>
+                  <pic:spPr>
+                    <a:xfrm>
+                      <a:off x="0" y="0"/>
+                      <a:ext cx="5760720" cy="1601470"/>
+                    </a:xfrm>
+                    <a:prstGeom prst="rect">
+                      <a:avLst/>
+                    </a:prstGeom>
+                  </pic:spPr>
+                </pic:pic>
+              </a:graphicData>
+            </a:graphic>
+            <wp14:sizeRelH relativeFrom="page">
+              <wp14:pctWidth>0</wp14:pctWidth>
+            </wp14:sizeRelH>
+            <wp14:sizeRelV relativeFrom="page">
+              <wp14:pctHeight>0</wp14:pctHeight>
+            </wp14:sizeRelV>
+          </wp:anchor>
+        </w:drawing>
+      </w:r>
+    </w:p>
+    <w:p>
+      <w:pPr>
+        <w:rPr>
+          <w:rFonts w:ascii="Times New Roman" w:hAnsi="Times New Roman" w:cs="Times New Roman"/>
+          <w:b/>
+          <w:bCs/>
+          <w:sz w:val="28"/>
+          <w:szCs w:val="28"/>
+        </w:rPr>
+      </w:pPr>
+    </w:p>
+    <w:p>
+      <w:pPr>
+        <w:rPr>
+          <w:rFonts w:ascii="Times New Roman" w:hAnsi="Times New Roman" w:cs="Times New Roman"/>
+          <w:b/>
+          <w:bCs/>
+          <w:sz w:val="28"/>
+          <w:szCs w:val="28"/>
+        </w:rPr>
+      </w:pPr>
+    </w:p>
+    <w:p>
+      <w:pPr>
+        <w:rPr>
+          <w:rFonts w:ascii="Times New Roman" w:hAnsi="Times New Roman" w:cs="Times New Roman"/>
+          <w:b/>
+          <w:bCs/>
+          <w:sz w:val="28"/>
+          <w:szCs w:val="28"/>
+        </w:rPr>
+      </w:pPr>
+    </w:p>
+    <w:p>
+      <w:pPr>
+        <w:rPr>
+          <w:rFonts w:ascii="Times New Roman" w:hAnsi="Times New Roman" w:cs="Times New Roman"/>
+          <w:b/>
+          <w:bCs/>
+          <w:sz w:val="28"/>
+          <w:szCs w:val="28"/>
+        </w:rPr>
+      </w:pPr>
+    </w:p>
+    <w:p>
+      <w:pPr>
+        <w:rPr>
+          <w:rFonts w:ascii="Times New Roman" w:hAnsi="Times New Roman" w:cs="Times New Roman"/>
+          <w:b/>
+          <w:bCs/>
+          <w:sz w:val="28"/>
+          <w:szCs w:val="28"/>
+        </w:rPr>
+      </w:pPr>
+      <w:r>
+        <w:rPr>
+          <w:rFonts w:ascii="Times New Roman" w:hAnsi="Times New Roman" w:cs="Times New Roman"/>
+          <w:b/>
+          <w:bCs/>
+          <w:sz w:val="28"/>
+          <w:szCs w:val="28"/>
+        </w:rPr>
+        <w:drawing>
+          <wp:anchor distT="0" distB="0" distL="114300" distR="114300" simplePos="0" relativeHeight="251668480" behindDoc="1" locked="0" layoutInCell="1" allowOverlap="1" wp14:anchorId="59A9CCBC" wp14:editId="4D667FF3">
+            <wp:simplePos x="0" y="0"/>
+            <wp:positionH relativeFrom="margin">
+              <wp:align>right</wp:align>
+            </wp:positionH>
+            <wp:positionV relativeFrom="paragraph">
+              <wp:posOffset>247015</wp:posOffset>
+            </wp:positionV>
+            <wp:extent cx="5760720" cy="1421765"/>
+            <wp:effectExtent l="0" t="0" r="0" b="6985"/>
+            <wp:wrapNone/>
+            <wp:docPr id="1285242146" name="Obraz 1" descr="Obraz zawierający tekst, zrzut ekranu, Czcionka, numer"/>
+            <wp:cNvGraphicFramePr>
+              <a:graphicFrameLocks xmlns:a="http://schemas.openxmlformats.org/drawingml/2006/main" noChangeAspect="1"/>
+            </wp:cNvGraphicFramePr>
+            <a:graphic xmlns:a="http://schemas.openxmlformats.org/drawingml/2006/main">
+              <a:graphicData uri="http://schemas.openxmlformats.org/drawingml/2006/picture">
+                <pic:pic xmlns:pic="http://schemas.openxmlformats.org/drawingml/2006/picture">
+                  <pic:nvPicPr>
+                    <pic:cNvPr id="1285242146" name="Obraz 1" descr="Obraz zawierający tekst, zrzut ekranu, Czcionka, numer"/>
+                    <pic:cNvPicPr/>
+                  </pic:nvPicPr>
+                  <pic:blipFill>
+                    <a:blip r:embed="rId15">
+                      <a:extLst>
+                        <a:ext uri="{28A0092B-C50C-407E-A947-70E740481C1C}">
+                          <a14:useLocalDpi xmlns:a14="http://schemas.microsoft.com/office/drawing/2010/main" val="0"/>
+                        </a:ext>
+                      </a:extLst>
+                    </a:blip>
+                    <a:stretch>
+                      <a:fillRect/>
+                    </a:stretch>
+                  </pic:blipFill>
+                  <pic:spPr>
+                    <a:xfrm>
+                      <a:off x="0" y="0"/>
+                      <a:ext cx="5760720" cy="1421765"/>
+                    </a:xfrm>
+                    <a:prstGeom prst="rect">
+                      <a:avLst/>
+                    </a:prstGeom>
+                  </pic:spPr>
+                </pic:pic>
+              </a:graphicData>
+            </a:graphic>
+            <wp14:sizeRelH relativeFrom="page">
+              <wp14:pctWidth>0</wp14:pctWidth>
+            </wp14:sizeRelH>
+            <wp14:sizeRelV relativeFrom="page">
+              <wp14:pctHeight>0</wp14:pctHeight>
+            </wp14:sizeRelV>
+          </wp:anchor>
+        </w:drawing>
+      </w:r>
+    </w:p>
+    <w:p>
+      <w:pPr>
+        <w:rPr>
+          <w:rFonts w:ascii="Times New Roman" w:hAnsi="Times New Roman" w:cs="Times New Roman"/>
+          <w:b/>
+          <w:bCs/>
+          <w:sz w:val="28"/>
+          <w:szCs w:val="28"/>
+        </w:rPr>
+      </w:pPr>
+    </w:p>
+    <w:p>
+      <w:pPr>
+        <w:rPr>
+          <w:rFonts w:ascii="Times New Roman" w:hAnsi="Times New Roman" w:cs="Times New Roman"/>
+          <w:b/>
+          <w:bCs/>
+          <w:sz w:val="28"/>
+          <w:szCs w:val="28"/>
+        </w:rPr>
+      </w:pPr>
+    </w:p>
+    <w:p>
+      <w:pPr>
+        <w:rPr>
+          <w:rFonts w:ascii="Times New Roman" w:hAnsi="Times New Roman" w:cs="Times New Roman"/>
+          <w:b/>
+          <w:bCs/>
+          <w:sz w:val="28"/>
+          <w:szCs w:val="28"/>
+        </w:rPr>
+      </w:pPr>
+    </w:p>
+    <w:p>
+      <w:pPr>
+        <w:rPr>
+          <w:rFonts w:ascii="Times New Roman" w:hAnsi="Times New Roman" w:cs="Times New Roman"/>
+          <w:b/>
+          <w:bCs/>
+          <w:sz w:val="28"/>
+          <w:szCs w:val="28"/>
+        </w:rPr>
+      </w:pPr>
+    </w:p>
+    <w:p>
+      <w:pPr>
+        <w:rPr>
+          <w:rFonts w:ascii="Times New Roman" w:hAnsi="Times New Roman" w:cs="Times New Roman"/>
+          <w:b/>
+          <w:bCs/>
+          <w:sz w:val="28"/>
+          <w:szCs w:val="28"/>
+        </w:rPr>
+      </w:pPr>
+    </w:p>
+    <w:p>
+      <w:pPr>
+        <w:rPr>
+          <w:rFonts w:ascii="Times New Roman" w:hAnsi="Times New Roman" w:cs="Times New Roman"/>
+          <w:sz w:val="22"/>
+          <w:szCs w:val="22"/>
+        </w:rPr>
+      </w:pPr>
+      <w:r>
+        <w:rPr>
+          <w:rFonts w:ascii="Times New Roman" w:hAnsi="Times New Roman" w:cs="Times New Roman"/>
+          <w:b/>
+          <w:bCs/>
+          <w:sz w:val="22"/>
+          <w:szCs w:val="22"/>
+        </w:rPr>
+        <w:t xml:space="preserve">Bez wywołania systemowego </w:t>
+      </w:r>
+      <w:proofErr w:type="spellStart"/>
+      <w:r>
+        <w:rPr>
+          <w:rFonts w:ascii="Times New Roman" w:hAnsi="Times New Roman" w:cs="Times New Roman"/>
+          <w:b/>
+          <w:bCs/>
+          <w:sz w:val="22"/>
+          <w:szCs w:val="22"/>
+        </w:rPr>
+        <w:t>pinga</w:t>
+      </w:r>
+      <w:proofErr w:type="spellEnd"/>
+      <w:r>
+        <w:rPr>
+          <w:rFonts w:ascii="Times New Roman" w:hAnsi="Times New Roman" w:cs="Times New Roman"/>
+          <w:b/>
+          <w:bCs/>
+          <w:sz w:val="22"/>
+          <w:szCs w:val="22"/>
+        </w:rPr>
+        <w:t>:</w:t>
+      </w:r>
+      <w:r>
+        <w:rPr>
+          <w:rFonts w:ascii="Times New Roman" w:hAnsi="Times New Roman" w:cs="Times New Roman"/>
+          <w:sz w:val="22"/>
+          <w:szCs w:val="22"/>
+        </w:rPr>
+        <w:t xml:space="preserve"> </w:t>
+      </w:r>
+      <w:r>
+        <w:rPr>
+          <w:rFonts w:ascii="Times New Roman" w:hAnsi="Times New Roman" w:cs="Times New Roman"/>
+          <w:sz w:val="22"/>
+          <w:szCs w:val="22"/>
+        </w:rPr>
+        <w:t xml:space="preserve">program wysyła </w:t>
+      </w:r>
+      <w:r>
+        <w:rPr>
+          <w:rFonts w:ascii="Times New Roman" w:hAnsi="Times New Roman" w:cs="Times New Roman"/>
+          <w:sz w:val="22"/>
+          <w:szCs w:val="22"/>
         </w:rPr>
         <w:t>4</w:t>
       </w:r>
-    </w:p>
-    <w:p>
-      <w:pPr>
-        <w:rPr>
-          <w:rFonts w:ascii="Times New Roman" w:hAnsi="Times New Roman" w:cs="Times New Roman"/>
-          <w:b/>
-          <w:bCs/>
-          <w:sz w:val="28"/>
-          <w:szCs w:val="28"/>
-        </w:rPr>
-      </w:pPr>
-      <w:r>
-        <w:rPr>
-          <w:rFonts w:ascii="Times New Roman" w:hAnsi="Times New Roman" w:cs="Times New Roman"/>
-          <w:b/>
-          <w:bCs/>
-          <w:sz w:val="28"/>
-          <w:szCs w:val="28"/>
-        </w:rPr>
-        <w:t xml:space="preserve">Zadanie </w:t>
-      </w:r>
-      <w:r>
-        <w:rPr>
-          <w:rFonts w:ascii="Times New Roman" w:hAnsi="Times New Roman" w:cs="Times New Roman"/>
-          <w:b/>
-          <w:bCs/>
-          <w:sz w:val="28"/>
-          <w:szCs w:val="28"/>
-        </w:rPr>
-        <w:t>5</w:t>
-      </w:r>
-    </w:p>
-    <w:p>
-      <w:pPr>
-        <w:rPr>
-          <w:rFonts w:ascii="Times New Roman" w:hAnsi="Times New Roman" w:cs="Times New Roman"/>
-          <w:b/>
-          <w:bCs/>
-          <w:sz w:val="28"/>
-          <w:szCs w:val="28"/>
-        </w:rPr>
-      </w:pPr>
-      <w:r>
-        <w:rPr>
-          <w:rFonts w:ascii="Times New Roman" w:hAnsi="Times New Roman" w:cs="Times New Roman"/>
-          <w:b/>
-          <w:bCs/>
-          <w:sz w:val="28"/>
-          <w:szCs w:val="28"/>
-        </w:rPr>
-        <w:t xml:space="preserve">Zadanie </w:t>
-      </w:r>
-      <w:r>
-        <w:rPr>
-          <w:rFonts w:ascii="Times New Roman" w:hAnsi="Times New Roman" w:cs="Times New Roman"/>
-          <w:b/>
-          <w:bCs/>
-          <w:sz w:val="28"/>
-          <w:szCs w:val="28"/>
-        </w:rPr>
-        <w:t>6</w:t>
-      </w:r>
-    </w:p>
-    <w:p>
-      <w:pPr>
-        <w:rPr>
-          <w:rFonts w:ascii="Times New Roman" w:hAnsi="Times New Roman" w:cs="Times New Roman"/>
-          <w:b/>
-          <w:bCs/>
-          <w:sz w:val="28"/>
-          <w:szCs w:val="28"/>
-        </w:rPr>
-      </w:pPr>
+      <w:r>
+        <w:rPr>
+          <w:rFonts w:ascii="Times New Roman" w:hAnsi="Times New Roman" w:cs="Times New Roman"/>
+          <w:sz w:val="22"/>
+          <w:szCs w:val="22"/>
+        </w:rPr>
+        <w:t xml:space="preserve"> komunikat</w:t>
+      </w:r>
+      <w:r>
+        <w:rPr>
+          <w:rFonts w:ascii="Times New Roman" w:hAnsi="Times New Roman" w:cs="Times New Roman"/>
+          <w:sz w:val="22"/>
+          <w:szCs w:val="22"/>
+        </w:rPr>
+        <w:t xml:space="preserve">y </w:t>
+      </w:r>
+      <w:r>
+        <w:rPr>
+          <w:rFonts w:ascii="Times New Roman" w:hAnsi="Times New Roman" w:cs="Times New Roman"/>
+          <w:sz w:val="22"/>
+          <w:szCs w:val="22"/>
+        </w:rPr>
+        <w:t xml:space="preserve">ICMP Echo </w:t>
+      </w:r>
+      <w:proofErr w:type="spellStart"/>
+      <w:r>
+        <w:rPr>
+          <w:rFonts w:ascii="Times New Roman" w:hAnsi="Times New Roman" w:cs="Times New Roman"/>
+          <w:sz w:val="22"/>
+          <w:szCs w:val="22"/>
+        </w:rPr>
+        <w:t>Request</w:t>
+      </w:r>
+      <w:proofErr w:type="spellEnd"/>
+      <w:r>
+        <w:rPr>
+          <w:rFonts w:ascii="Times New Roman" w:hAnsi="Times New Roman" w:cs="Times New Roman"/>
+          <w:sz w:val="22"/>
+          <w:szCs w:val="22"/>
+        </w:rPr>
+        <w:t xml:space="preserve">. </w:t>
+      </w:r>
+      <w:r>
+        <w:rPr>
+          <w:rFonts w:ascii="Times New Roman" w:hAnsi="Times New Roman" w:cs="Times New Roman"/>
+          <w:sz w:val="22"/>
+          <w:szCs w:val="22"/>
+        </w:rPr>
+        <w:t xml:space="preserve">Jeśli docelowy host odpowiada, proces potomny odbiera komunikaty ICMP Echo </w:t>
+      </w:r>
+      <w:proofErr w:type="spellStart"/>
+      <w:r>
+        <w:rPr>
+          <w:rFonts w:ascii="Times New Roman" w:hAnsi="Times New Roman" w:cs="Times New Roman"/>
+          <w:sz w:val="22"/>
+          <w:szCs w:val="22"/>
+        </w:rPr>
+        <w:t>Reply</w:t>
+      </w:r>
+      <w:proofErr w:type="spellEnd"/>
+      <w:r>
+        <w:rPr>
+          <w:rFonts w:ascii="Times New Roman" w:hAnsi="Times New Roman" w:cs="Times New Roman"/>
+          <w:sz w:val="22"/>
+          <w:szCs w:val="22"/>
+        </w:rPr>
+        <w:t xml:space="preserve"> i wypisuje informacje z nagłówków IP i ICMP, w tym adres źródłowy odpowiedzi, TTL, rozmiar nagłówka IP, adres docelowy oraz typ, kod, identyfikator i numer sekwencyjny komunikatu ICMP </w:t>
+      </w:r>
+      <w:proofErr w:type="spellStart"/>
+      <w:r>
+        <w:rPr>
+          <w:rFonts w:ascii="Times New Roman" w:hAnsi="Times New Roman" w:cs="Times New Roman"/>
+          <w:sz w:val="22"/>
+          <w:szCs w:val="22"/>
+        </w:rPr>
+        <w:t>Reply</w:t>
+      </w:r>
+      <w:proofErr w:type="spellEnd"/>
+      <w:r>
+        <w:rPr>
+          <w:rFonts w:ascii="Times New Roman" w:hAnsi="Times New Roman" w:cs="Times New Roman"/>
+          <w:sz w:val="22"/>
+          <w:szCs w:val="22"/>
+        </w:rPr>
+        <w:t>.</w:t>
+      </w:r>
+    </w:p>
+    <w:p>
+      <w:pPr>
+        <w:rPr>
+          <w:rFonts w:ascii="Times New Roman" w:hAnsi="Times New Roman" w:cs="Times New Roman"/>
+          <w:sz w:val="22"/>
+          <w:szCs w:val="22"/>
+        </w:rPr>
+      </w:pPr>
+      <w:r>
+        <w:rPr>
+          <w:rFonts w:ascii="Times New Roman" w:hAnsi="Times New Roman" w:cs="Times New Roman"/>
+          <w:b/>
+          <w:bCs/>
+          <w:sz w:val="22"/>
+          <w:szCs w:val="22"/>
+        </w:rPr>
+        <w:t xml:space="preserve">Po wywołaniu systemowego </w:t>
+      </w:r>
+      <w:proofErr w:type="spellStart"/>
+      <w:r>
+        <w:rPr>
+          <w:rFonts w:ascii="Times New Roman" w:hAnsi="Times New Roman" w:cs="Times New Roman"/>
+          <w:b/>
+          <w:bCs/>
+          <w:sz w:val="22"/>
+          <w:szCs w:val="22"/>
+        </w:rPr>
+        <w:t>pinga</w:t>
+      </w:r>
+      <w:proofErr w:type="spellEnd"/>
+      <w:r>
+        <w:rPr>
+          <w:rFonts w:ascii="Times New Roman" w:hAnsi="Times New Roman" w:cs="Times New Roman"/>
+          <w:b/>
+          <w:bCs/>
+          <w:sz w:val="22"/>
+          <w:szCs w:val="22"/>
+        </w:rPr>
+        <w:t>:</w:t>
+      </w:r>
+      <w:r>
+        <w:rPr>
+          <w:rFonts w:ascii="Times New Roman" w:hAnsi="Times New Roman" w:cs="Times New Roman"/>
+          <w:sz w:val="22"/>
+          <w:szCs w:val="22"/>
+        </w:rPr>
+        <w:t xml:space="preserve"> </w:t>
+      </w:r>
+      <w:r>
+        <w:rPr>
+          <w:rFonts w:ascii="Times New Roman" w:hAnsi="Times New Roman" w:cs="Times New Roman"/>
+          <w:sz w:val="22"/>
+          <w:szCs w:val="22"/>
+        </w:rPr>
+        <w:t xml:space="preserve">program nadal wysyła swoje komunikaty ICMP z własnym identyfikatorem. Dodatkowo, systemowy ping wysyła swój własny komunikat ICMP Echo </w:t>
+      </w:r>
+      <w:proofErr w:type="spellStart"/>
+      <w:r>
+        <w:rPr>
+          <w:rFonts w:ascii="Times New Roman" w:hAnsi="Times New Roman" w:cs="Times New Roman"/>
+          <w:sz w:val="22"/>
+          <w:szCs w:val="22"/>
+        </w:rPr>
+        <w:t>Request</w:t>
+      </w:r>
+      <w:proofErr w:type="spellEnd"/>
+      <w:r>
+        <w:rPr>
+          <w:rFonts w:ascii="Times New Roman" w:hAnsi="Times New Roman" w:cs="Times New Roman"/>
+          <w:sz w:val="22"/>
+          <w:szCs w:val="22"/>
+        </w:rPr>
+        <w:t xml:space="preserve"> z innym identyfikatorem. Jeśli docelowy host odpowie, proces potomny w programie odbierze zarówno odpowiedzi na swoje pingi, jak i odpowiedź na ping systemow</w:t>
+      </w:r>
+      <w:r>
+        <w:rPr>
+          <w:rFonts w:ascii="Times New Roman" w:hAnsi="Times New Roman" w:cs="Times New Roman"/>
+          <w:sz w:val="22"/>
+          <w:szCs w:val="22"/>
+        </w:rPr>
+        <w:t>y,</w:t>
+      </w:r>
+      <w:r>
+        <w:rPr>
+          <w:rFonts w:ascii="Times New Roman" w:hAnsi="Times New Roman" w:cs="Times New Roman"/>
+          <w:sz w:val="22"/>
+          <w:szCs w:val="22"/>
+        </w:rPr>
+        <w:t xml:space="preserve"> wypisując informacje o obu zestawach odpowiedzi.</w:t>
+      </w:r>
+    </w:p>
+    <w:p>
+      <w:pPr>
+        <w:rPr>
+          <w:rFonts w:ascii="Times New Roman" w:hAnsi="Times New Roman" w:cs="Times New Roman"/>
+          <w:sz w:val="22"/>
+          <w:szCs w:val="22"/>
+        </w:rPr>
+      </w:pPr>
+    </w:p>
+    <w:p>
+      <w:pPr>
+        <w:rPr>
+          <w:rFonts w:ascii="Times New Roman" w:hAnsi="Times New Roman" w:cs="Times New Roman"/>
+          <w:sz w:val="22"/>
+          <w:szCs w:val="22"/>
+        </w:rPr>
+      </w:pPr>
+    </w:p>
+    <w:p>
+      <w:pPr>
+        <w:rPr>
+          <w:rFonts w:ascii="Times New Roman" w:hAnsi="Times New Roman" w:cs="Times New Roman"/>
+          <w:sz w:val="22"/>
+          <w:szCs w:val="22"/>
+        </w:rPr>
+      </w:pPr>
+    </w:p>
+    <w:p>
+      <w:pPr>
+        <w:rPr>
+          <w:rFonts w:ascii="Times New Roman" w:hAnsi="Times New Roman" w:cs="Times New Roman"/>
+          <w:sz w:val="22"/>
+          <w:szCs w:val="22"/>
+        </w:rPr>
+      </w:pPr>
+    </w:p>
+    <w:p>
+      <w:pPr>
+        <w:rPr>
+          <w:rFonts w:ascii="Times New Roman" w:hAnsi="Times New Roman" w:cs="Times New Roman"/>
+          <w:b/>
+          <w:bCs/>
+          <w:sz w:val="28"/>
+          <w:szCs w:val="28"/>
+        </w:rPr>
+      </w:pPr>
+      <w:r>
+        <w:rPr>
+          <w:rFonts w:ascii="Times New Roman" w:hAnsi="Times New Roman" w:cs="Times New Roman"/>
+          <w:b/>
+          <w:bCs/>
+          <w:sz w:val="28"/>
+          <w:szCs w:val="28"/>
+        </w:rPr>
+        <w:lastRenderedPageBreak/>
+        <w:t>Zadanie 6</w:t>
+      </w:r>
+    </w:p>
+    <w:p>
+      <w:pPr>
+        <w:rPr>
+          <w:rFonts w:ascii="Times New Roman" w:hAnsi="Times New Roman" w:cs="Times New Roman"/>
+          <w:b/>
+          <w:bCs/>
+          <w:sz w:val="28"/>
+          <w:szCs w:val="28"/>
+        </w:rPr>
+      </w:pPr>
+      <w:r>
+        <w:rPr>
+          <w:rFonts w:ascii="Times New Roman" w:hAnsi="Times New Roman" w:cs="Times New Roman"/>
+          <w:b/>
+          <w:bCs/>
+          <w:sz w:val="28"/>
+          <w:szCs w:val="28"/>
+        </w:rPr>
+        <w:drawing>
+          <wp:anchor distT="0" distB="0" distL="114300" distR="114300" simplePos="0" relativeHeight="251670528" behindDoc="1" locked="0" layoutInCell="1" allowOverlap="1" wp14:anchorId="6D80423F" wp14:editId="49E079A8">
+            <wp:simplePos x="0" y="0"/>
+            <wp:positionH relativeFrom="margin">
+              <wp:align>right</wp:align>
+            </wp:positionH>
+            <wp:positionV relativeFrom="paragraph">
+              <wp:posOffset>445770</wp:posOffset>
+            </wp:positionV>
+            <wp:extent cx="5760720" cy="878840"/>
+            <wp:effectExtent l="0" t="0" r="0" b="0"/>
+            <wp:wrapNone/>
+            <wp:docPr id="945499978" name="Obraz 1" descr="Obraz zawierający tekst, Czcionka, oprogramowanie, numer"/>
+            <wp:cNvGraphicFramePr>
+              <a:graphicFrameLocks xmlns:a="http://schemas.openxmlformats.org/drawingml/2006/main" noChangeAspect="1"/>
+            </wp:cNvGraphicFramePr>
+            <a:graphic xmlns:a="http://schemas.openxmlformats.org/drawingml/2006/main">
+              <a:graphicData uri="http://schemas.openxmlformats.org/drawingml/2006/picture">
+                <pic:pic xmlns:pic="http://schemas.openxmlformats.org/drawingml/2006/picture">
+                  <pic:nvPicPr>
+                    <pic:cNvPr id="945499978" name="Obraz 1" descr="Obraz zawierający tekst, Czcionka, oprogramowanie, numer"/>
+                    <pic:cNvPicPr/>
+                  </pic:nvPicPr>
+                  <pic:blipFill>
+                    <a:blip r:embed="rId16">
+                      <a:extLst>
+                        <a:ext uri="{28A0092B-C50C-407E-A947-70E740481C1C}">
+                          <a14:useLocalDpi xmlns:a14="http://schemas.microsoft.com/office/drawing/2010/main" val="0"/>
+                        </a:ext>
+                      </a:extLst>
+                    </a:blip>
+                    <a:stretch>
+                      <a:fillRect/>
+                    </a:stretch>
+                  </pic:blipFill>
+                  <pic:spPr>
+                    <a:xfrm>
+                      <a:off x="0" y="0"/>
+                      <a:ext cx="5760720" cy="878840"/>
+                    </a:xfrm>
+                    <a:prstGeom prst="rect">
+                      <a:avLst/>
+                    </a:prstGeom>
+                  </pic:spPr>
+                </pic:pic>
+              </a:graphicData>
+            </a:graphic>
+            <wp14:sizeRelH relativeFrom="page">
+              <wp14:pctWidth>0</wp14:pctWidth>
+            </wp14:sizeRelH>
+            <wp14:sizeRelV relativeFrom="page">
+              <wp14:pctHeight>0</wp14:pctHeight>
+            </wp14:sizeRelV>
+          </wp:anchor>
+        </w:drawing>
+      </w:r>
+      <w:r>
+        <w:rPr>
+          <w:rFonts w:ascii="Times New Roman" w:hAnsi="Times New Roman" w:cs="Times New Roman"/>
+          <w:b/>
+          <w:bCs/>
+          <w:sz w:val="28"/>
+          <w:szCs w:val="28"/>
+        </w:rPr>
+        <w:drawing>
+          <wp:anchor distT="0" distB="0" distL="114300" distR="114300" simplePos="0" relativeHeight="251669504" behindDoc="1" locked="0" layoutInCell="1" allowOverlap="1" wp14:anchorId="19D42FB1" wp14:editId="0AE08536">
+            <wp:simplePos x="0" y="0"/>
+            <wp:positionH relativeFrom="column">
+              <wp:posOffset>-635</wp:posOffset>
+            </wp:positionH>
+            <wp:positionV relativeFrom="paragraph">
+              <wp:posOffset>-3810</wp:posOffset>
+            </wp:positionV>
+            <wp:extent cx="5760720" cy="390525"/>
+            <wp:effectExtent l="0" t="0" r="0" b="9525"/>
+            <wp:wrapNone/>
+            <wp:docPr id="1844612753" name="Obraz 1"/>
+            <wp:cNvGraphicFramePr>
+              <a:graphicFrameLocks xmlns:a="http://schemas.openxmlformats.org/drawingml/2006/main" noChangeAspect="1"/>
+            </wp:cNvGraphicFramePr>
+            <a:graphic xmlns:a="http://schemas.openxmlformats.org/drawingml/2006/main">
+              <a:graphicData uri="http://schemas.openxmlformats.org/drawingml/2006/picture">
+                <pic:pic xmlns:pic="http://schemas.openxmlformats.org/drawingml/2006/picture">
+                  <pic:nvPicPr>
+                    <pic:cNvPr id="1844612753" name=""/>
+                    <pic:cNvPicPr/>
+                  </pic:nvPicPr>
+                  <pic:blipFill>
+                    <a:blip r:embed="rId17">
+                      <a:extLst>
+                        <a:ext uri="{28A0092B-C50C-407E-A947-70E740481C1C}">
+                          <a14:useLocalDpi xmlns:a14="http://schemas.microsoft.com/office/drawing/2010/main" val="0"/>
+                        </a:ext>
+                      </a:extLst>
+                    </a:blip>
+                    <a:stretch>
+                      <a:fillRect/>
+                    </a:stretch>
+                  </pic:blipFill>
+                  <pic:spPr>
+                    <a:xfrm>
+                      <a:off x="0" y="0"/>
+                      <a:ext cx="5760720" cy="390525"/>
+                    </a:xfrm>
+                    <a:prstGeom prst="rect">
+                      <a:avLst/>
+                    </a:prstGeom>
+                  </pic:spPr>
+                </pic:pic>
+              </a:graphicData>
+            </a:graphic>
+            <wp14:sizeRelH relativeFrom="page">
+              <wp14:pctWidth>0</wp14:pctWidth>
+            </wp14:sizeRelH>
+            <wp14:sizeRelV relativeFrom="page">
+              <wp14:pctHeight>0</wp14:pctHeight>
+            </wp14:sizeRelV>
+          </wp:anchor>
+        </w:drawing>
+      </w:r>
     </w:p>
     <w:sectPr>
       <w:pgSz w:w="11906" w:h="16838"/>
@@ -508,6 +2819,127 @@
     </w:sectPr>
   </w:body>
 </w:document>
+</file>
+
+<file path=word/numbering.xml><?xml version="1.0" encoding="utf-8"?>
+<w:numbering xmlns:wpc="http://schemas.microsoft.com/office/word/2010/wordprocessingCanvas" xmlns:cx="http://schemas.microsoft.com/office/drawing/2014/chartex" xmlns:cx1="http://schemas.microsoft.com/office/drawing/2015/9/8/chartex" xmlns:cx2="http://schemas.microsoft.com/office/drawing/2015/10/21/chartex" xmlns:cx3="http://schemas.microsoft.com/office/drawing/2016/5/9/chartex" xmlns:cx4="http://schemas.microsoft.com/office/drawing/2016/5/10/chartex" xmlns:cx5="http://schemas.microsoft.com/office/drawing/2016/5/11/chartex" xmlns:cx6="http://schemas.microsoft.com/office/drawing/2016/5/12/chartex" xmlns:cx7="http://schemas.microsoft.com/office/drawing/2016/5/13/chartex" xmlns:cx8="http://schemas.microsoft.com/office/drawing/2016/5/14/chartex" xmlns:mc="http://schemas.openxmlformats.org/markup-compatibility/2006" xmlns:aink="http://schemas.microsoft.com/office/drawing/2016/ink" xmlns:am3d="http://schemas.microsoft.com/office/drawing/2017/model3d" xmlns:o="urn:schemas-microsoft-com:office:office" xmlns:oel="http://schemas.microsoft.com/office/2019/extlst" xmlns:r="http://schemas.openxmlformats.org/officeDocument/2006/relationships" xmlns:m="http://schemas.openxmlformats.org/officeDocument/2006/math" xmlns:v="urn:schemas-microsoft-com:vml" xmlns:wp14="http://schemas.microsoft.com/office/word/2010/wordprocessingDrawing" xmlns:wp="http://schemas.openxmlformats.org/drawingml/2006/wordprocessingDrawing" xmlns:w10="urn:schemas-microsoft-com:office:word" xmlns:w="http://schemas.openxmlformats.org/wordprocessingml/2006/main" xmlns:w14="http://schemas.microsoft.com/office/word/2010/wordml" xmlns:w15="http://schemas.microsoft.com/office/word/2012/wordml" xmlns:w16cex="http://schemas.microsoft.com/office/word/2018/wordml/cex" xmlns:w16cid="http://schemas.microsoft.com/office/word/2016/wordml/cid" xmlns:w16="http://schemas.microsoft.com/office/word/2018/wordml" xmlns:w16du="http://schemas.microsoft.com/office/word/2023/wordml/word16du" xmlns:w16sdtdh="http://schemas.microsoft.com/office/word/2020/wordml/sdtdatahash" xmlns:w16sdtfl="http://schemas.microsoft.com/office/word/2024/wordml/sdtformatlock" xmlns:w16se="http://schemas.microsoft.com/office/word/2015/wordml/symex" xmlns:wpg="http://schemas.microsoft.com/office/word/2010/wordprocessingGroup" xmlns:wpi="http://schemas.microsoft.com/office/word/2010/wordprocessingInk" xmlns:wne="http://schemas.microsoft.com/office/word/2006/wordml" xmlns:wps="http://schemas.microsoft.com/office/word/2010/wordprocessingShape" mc:Ignorable="w14 w15 w16se w16cid w16 w16cex w16sdtdh w16sdtfl w16du wp14">
+  <w:abstractNum w:abstractNumId="0" w15:restartNumberingAfterBreak="0">
+    <w:nsid w:val="1C0A6691"/>
+    <w:multiLevelType w:val="hybridMultilevel"/>
+    <w:tmpl w:val="2ACAF19A"/>
+    <w:lvl w:ilvl="0" w:tplc="04150001">
+      <w:start w:val="1"/>
+      <w:numFmt w:val="bullet"/>
+      <w:lvlText w:val=""/>
+      <w:lvlJc w:val="left"/>
+      <w:pPr>
+        <w:ind w:left="720" w:hanging="360"/>
+      </w:pPr>
+      <w:rPr>
+        <w:rFonts w:ascii="Symbol" w:hAnsi="Symbol" w:hint="default"/>
+      </w:rPr>
+    </w:lvl>
+    <w:lvl w:ilvl="1" w:tplc="04150003" w:tentative="1">
+      <w:start w:val="1"/>
+      <w:numFmt w:val="bullet"/>
+      <w:lvlText w:val="o"/>
+      <w:lvlJc w:val="left"/>
+      <w:pPr>
+        <w:ind w:left="1440" w:hanging="360"/>
+      </w:pPr>
+      <w:rPr>
+        <w:rFonts w:ascii="Courier New" w:hAnsi="Courier New" w:cs="Courier New" w:hint="default"/>
+      </w:rPr>
+    </w:lvl>
+    <w:lvl w:ilvl="2" w:tplc="04150005" w:tentative="1">
+      <w:start w:val="1"/>
+      <w:numFmt w:val="bullet"/>
+      <w:lvlText w:val=""/>
+      <w:lvlJc w:val="left"/>
+      <w:pPr>
+        <w:ind w:left="2160" w:hanging="360"/>
+      </w:pPr>
+      <w:rPr>
+        <w:rFonts w:ascii="Wingdings" w:hAnsi="Wingdings" w:hint="default"/>
+      </w:rPr>
+    </w:lvl>
+    <w:lvl w:ilvl="3" w:tplc="04150001" w:tentative="1">
+      <w:start w:val="1"/>
+      <w:numFmt w:val="bullet"/>
+      <w:lvlText w:val=""/>
+      <w:lvlJc w:val="left"/>
+      <w:pPr>
+        <w:ind w:left="2880" w:hanging="360"/>
+      </w:pPr>
+      <w:rPr>
+        <w:rFonts w:ascii="Symbol" w:hAnsi="Symbol" w:hint="default"/>
+      </w:rPr>
+    </w:lvl>
+    <w:lvl w:ilvl="4" w:tplc="04150003" w:tentative="1">
+      <w:start w:val="1"/>
+      <w:numFmt w:val="bullet"/>
+      <w:lvlText w:val="o"/>
+      <w:lvlJc w:val="left"/>
+      <w:pPr>
+        <w:ind w:left="3600" w:hanging="360"/>
+      </w:pPr>
+      <w:rPr>
+        <w:rFonts w:ascii="Courier New" w:hAnsi="Courier New" w:cs="Courier New" w:hint="default"/>
+      </w:rPr>
+    </w:lvl>
+    <w:lvl w:ilvl="5" w:tplc="04150005" w:tentative="1">
+      <w:start w:val="1"/>
+      <w:numFmt w:val="bullet"/>
+      <w:lvlText w:val=""/>
+      <w:lvlJc w:val="left"/>
+      <w:pPr>
+        <w:ind w:left="4320" w:hanging="360"/>
+      </w:pPr>
+      <w:rPr>
+        <w:rFonts w:ascii="Wingdings" w:hAnsi="Wingdings" w:hint="default"/>
+      </w:rPr>
+    </w:lvl>
+    <w:lvl w:ilvl="6" w:tplc="04150001" w:tentative="1">
+      <w:start w:val="1"/>
+      <w:numFmt w:val="bullet"/>
+      <w:lvlText w:val=""/>
+      <w:lvlJc w:val="left"/>
+      <w:pPr>
+        <w:ind w:left="5040" w:hanging="360"/>
+      </w:pPr>
+      <w:rPr>
+        <w:rFonts w:ascii="Symbol" w:hAnsi="Symbol" w:hint="default"/>
+      </w:rPr>
+    </w:lvl>
+    <w:lvl w:ilvl="7" w:tplc="04150003" w:tentative="1">
+      <w:start w:val="1"/>
+      <w:numFmt w:val="bullet"/>
+      <w:lvlText w:val="o"/>
+      <w:lvlJc w:val="left"/>
+      <w:pPr>
+        <w:ind w:left="5760" w:hanging="360"/>
+      </w:pPr>
+      <w:rPr>
+        <w:rFonts w:ascii="Courier New" w:hAnsi="Courier New" w:cs="Courier New" w:hint="default"/>
+      </w:rPr>
+    </w:lvl>
+    <w:lvl w:ilvl="8" w:tplc="04150005" w:tentative="1">
+      <w:start w:val="1"/>
+      <w:numFmt w:val="bullet"/>
+      <w:lvlText w:val=""/>
+      <w:lvlJc w:val="left"/>
+      <w:pPr>
+        <w:ind w:left="6480" w:hanging="360"/>
+      </w:pPr>
+      <w:rPr>
+        <w:rFonts w:ascii="Wingdings" w:hAnsi="Wingdings" w:hint="default"/>
+      </w:rPr>
+    </w:lvl>
+  </w:abstractNum>
+  <w:num w:numId="1" w16cid:durableId="1523665181">
+    <w:abstractNumId w:val="0"/>
+  </w:num>
+</w:numbering>
 </file>
 
 <file path=word/styles.xml><?xml version="1.0" encoding="utf-8"?>
@@ -1426,6 +3858,17 @@
       <w:spacing w:val="5"/>
     </w:rPr>
   </w:style>
+  <w:style w:type="paragraph" w:styleId="NormalnyWeb">
+    <w:name w:val="Normal (Web)"/>
+    <w:basedOn w:val="Normalny"/>
+    <w:uiPriority w:val="99"/>
+    <w:semiHidden/>
+    <w:unhideWhenUsed/>
+    <w:rsid w:val="005D4E62"/>
+    <w:rPr>
+      <w:rFonts w:ascii="Times New Roman" w:hAnsi="Times New Roman" w:cs="Times New Roman"/>
+    </w:rPr>
+  </w:style>
 </w:styles>
 </file>
 

</xml_diff>